<commit_message>
embedded_pattern changed from: {% %} to {{% %}}. Pattern changed because of the original pattern broke the XML code.
</commit_message>
<xml_diff>
--- a/examples/example_template.docx
+++ b/examples/example_template.docx
@@ -1,7 +1,93 @@
 
 <file path=word/document.xml><?xml version="1.0" encoding="utf-8"?>
-<w:document xmlns:wpc="http://schemas.microsoft.com/office/word/2010/wordprocessingCanvas" xmlns:mc="http://schemas.openxmlformats.org/markup-compatibility/2006" xmlns:o="urn:schemas-microsoft-com:office:office" xmlns:r="http://schemas.openxmlformats.org/officeDocument/2006/relationships" xmlns:m="http://schemas.openxmlformats.org/officeDocument/2006/math" xmlns:v="urn:schemas-microsoft-com:vml" xmlns:wp14="http://schemas.microsoft.com/office/word/2010/wordprocessingDrawing" xmlns:wp="http://schemas.openxmlformats.org/drawingml/2006/wordprocessingDrawing" xmlns:w10="urn:schemas-microsoft-com:office:word" xmlns:w="http://schemas.openxmlformats.org/wordprocessingml/2006/main" xmlns:w14="http://schemas.microsoft.com/office/word/2010/wordml" xmlns:w15="http://schemas.microsoft.com/office/word/2012/wordml" xmlns:wpg="http://schemas.microsoft.com/office/word/2010/wordprocessingGroup" xmlns:wpi="http://schemas.microsoft.com/office/word/2010/wordprocessingInk" xmlns:wne="http://schemas.microsoft.com/office/word/2006/wordml" xmlns:wps="http://schemas.microsoft.com/office/word/2010/wordprocessingShape" mc:Ignorable="w14 w15 wp14">
+<w:document xmlns:wpc="http://schemas.microsoft.com/office/word/2010/wordprocessingCanvas" xmlns:mc="http://schemas.openxmlformats.org/markup-compatibility/2006" xmlns:o="urn:schemas-microsoft-com:office:office" xmlns:r="http://schemas.openxmlformats.org/officeDocument/2006/relationships" xmlns:m="http://schemas.openxmlformats.org/officeDocument/2006/math" xmlns:v="urn:schemas-microsoft-com:vml" xmlns:wp14="http://schemas.microsoft.com/office/word/2010/wordprocessingDrawing" xmlns:wp="http://schemas.openxmlformats.org/drawingml/2006/wordprocessingDrawing" xmlns:w10="urn:schemas-microsoft-com:office:word" xmlns:w="http://schemas.openxmlformats.org/wordprocessingml/2006/main" xmlns:w14="http://schemas.microsoft.com/office/word/2010/wordml" xmlns:wpg="http://schemas.microsoft.com/office/word/2010/wordprocessingGroup" xmlns:wpi="http://schemas.microsoft.com/office/word/2010/wordprocessingInk" xmlns:wne="http://schemas.microsoft.com/office/word/2006/wordml" xmlns:wps="http://schemas.microsoft.com/office/word/2010/wordprocessingShape" mc:Ignorable="w14 wp14">
   <w:body>
+    <w:p>
+      <w:pPr>
+        <w:rPr>
+          <w:sz w:val="28"/>
+          <w:szCs w:val="28"/>
+          <w:lang w:val="en-US"/>
+        </w:rPr>
+      </w:pPr>
+    </w:p>
+    <w:p>
+      <w:pPr>
+        <w:rPr>
+          <w:noProof/>
+          <w:sz w:val="28"/>
+          <w:szCs w:val="28"/>
+          <w:lang w:val="en-US" w:eastAsia="en-US"/>
+        </w:rPr>
+      </w:pPr>
+    </w:p>
+    <w:p>
+      <w:pPr>
+        <w:rPr>
+          <w:sz w:val="28"/>
+          <w:szCs w:val="28"/>
+          <w:lang w:val="en-US"/>
+        </w:rPr>
+      </w:pPr>
+      <w:bookmarkStart w:id="0" w:name="_GoBack"/>
+      <w:bookmarkEnd w:id="0"/>
+      <w:r>
+        <w:rPr>
+          <w:noProof/>
+          <w:sz w:val="28"/>
+          <w:szCs w:val="28"/>
+          <w:lang w:val="en-US" w:eastAsia="en-US"/>
+        </w:rPr>
+        <w:drawing>
+          <wp:inline distT="0" distB="0" distL="0" distR="0">
+            <wp:extent cx="1724025" cy="1162050"/>
+            <wp:effectExtent l="0" t="0" r="9525" b="0"/>
+            <wp:docPr id="4" name="Picture 4"/>
+            <wp:cNvGraphicFramePr>
+              <a:graphicFrameLocks xmlns:a="http://schemas.openxmlformats.org/drawingml/2006/main" noChangeAspect="1"/>
+            </wp:cNvGraphicFramePr>
+            <a:graphic xmlns:a="http://schemas.openxmlformats.org/drawingml/2006/main">
+              <a:graphicData uri="http://schemas.openxmlformats.org/drawingml/2006/picture">
+                <pic:pic xmlns:pic="http://schemas.openxmlformats.org/drawingml/2006/picture">
+                  <pic:nvPicPr>
+                    <pic:cNvPr id="0" name="Screenshot from 2017-10-02 13-59-07.png"/>
+                    <pic:cNvPicPr/>
+                  </pic:nvPicPr>
+                  <pic:blipFill rotWithShape="1">
+                    <a:blip r:embed="rId9">
+                      <a:extLst>
+                        <a:ext uri="{28A0092B-C50C-407E-A947-70E740481C1C}">
+                          <a14:useLocalDpi xmlns:a14="http://schemas.microsoft.com/office/drawing/2010/main" val="0"/>
+                        </a:ext>
+                      </a:extLst>
+                    </a:blip>
+                    <a:srcRect b="14685"/>
+                    <a:stretch/>
+                  </pic:blipFill>
+                  <pic:spPr bwMode="auto">
+                    <a:xfrm>
+                      <a:off x="0" y="0"/>
+                      <a:ext cx="1724025" cy="1162050"/>
+                    </a:xfrm>
+                    <a:prstGeom prst="rect">
+                      <a:avLst/>
+                    </a:prstGeom>
+                    <a:ln>
+                      <a:noFill/>
+                    </a:ln>
+                    <a:extLst>
+                      <a:ext uri="{53640926-AAD7-44D8-BBD7-CCE9431645EC}">
+                        <a14:shadowObscured xmlns:a14="http://schemas.microsoft.com/office/drawing/2010/main"/>
+                      </a:ext>
+                    </a:extLst>
+                  </pic:spPr>
+                </pic:pic>
+              </a:graphicData>
+            </a:graphic>
+          </wp:inline>
+        </w:drawing>
+      </w:r>
+    </w:p>
     <w:p>
       <w:pPr>
         <w:rPr>
@@ -16,25 +102,50 @@
           <w:szCs w:val="28"/>
           <w:lang w:val="en-US"/>
         </w:rPr>
-        <w:t>{% if @</w:t>
+        <w:t>{{% if @is_usa %}}</w:t>
       </w:r>
-      <w:proofErr w:type="spellStart"/>
+    </w:p>
+    <w:p>
+      <w:pPr>
+        <w:rPr>
+          <w:sz w:val="28"/>
+          <w:szCs w:val="28"/>
+          <w:lang w:val="en-US"/>
+        </w:rPr>
+      </w:pPr>
+    </w:p>
+    <w:p>
+      <w:pPr>
+        <w:rPr>
+          <w:sz w:val="28"/>
+          <w:szCs w:val="28"/>
+          <w:lang w:val="en-US"/>
+        </w:rPr>
+      </w:pPr>
       <w:r>
         <w:rPr>
           <w:sz w:val="28"/>
           <w:szCs w:val="28"/>
           <w:lang w:val="en-US"/>
         </w:rPr>
-        <w:t>is_usa</w:t>
+        <w:t>{{%= @title1 %}}</w:t>
       </w:r>
-      <w:proofErr w:type="spellEnd"/>
+    </w:p>
+    <w:p>
+      <w:pPr>
+        <w:rPr>
+          <w:sz w:val="28"/>
+          <w:szCs w:val="28"/>
+          <w:lang w:val="en-US"/>
+        </w:rPr>
+      </w:pPr>
       <w:r>
         <w:rPr>
           <w:sz w:val="28"/>
           <w:szCs w:val="28"/>
           <w:lang w:val="en-US"/>
         </w:rPr>
-        <w:t xml:space="preserve"> %}</w:t>
+        <w:t>{{% else %}}</w:t>
       </w:r>
     </w:p>
     <w:p>
@@ -45,25 +156,6 @@
           <w:lang w:val="en-US"/>
         </w:rPr>
       </w:pPr>
-    </w:p>
-    <w:p>
-      <w:pPr>
-        <w:rPr>
-          <w:b/>
-          <w:sz w:val="28"/>
-          <w:szCs w:val="28"/>
-          <w:lang w:val="en-US"/>
-        </w:rPr>
-      </w:pPr>
-      <w:r>
-        <w:rPr>
-          <w:b/>
-          <w:sz w:val="28"/>
-          <w:szCs w:val="28"/>
-          <w:lang w:val="en-US"/>
-        </w:rPr>
-        <w:t>{%= @title1 %}</w:t>
-      </w:r>
     </w:p>
     <w:p>
       <w:pPr>
@@ -79,35 +171,7 @@
           <w:szCs w:val="28"/>
           <w:lang w:val="en-US"/>
         </w:rPr>
-        <w:t>{% else %}</w:t>
-      </w:r>
-    </w:p>
-    <w:p>
-      <w:pPr>
-        <w:rPr>
-          <w:sz w:val="28"/>
-          <w:szCs w:val="28"/>
-          <w:lang w:val="en-US"/>
-        </w:rPr>
-      </w:pPr>
-    </w:p>
-    <w:p>
-      <w:pPr>
-        <w:rPr>
-          <w:i/>
-          <w:sz w:val="28"/>
-          <w:szCs w:val="28"/>
-          <w:lang w:val="en-US"/>
-        </w:rPr>
-      </w:pPr>
-      <w:r>
-        <w:rPr>
-          <w:i/>
-          <w:sz w:val="28"/>
-          <w:szCs w:val="28"/>
-          <w:lang w:val="en-US"/>
-        </w:rPr>
-        <w:t>{%= @title2 %}</w:t>
+        <w:t>{{%= @title2 %}}</w:t>
       </w:r>
     </w:p>
     <w:p>
@@ -124,7 +188,7 @@
           <w:szCs w:val="28"/>
           <w:lang w:val="en-US"/>
         </w:rPr>
-        <w:t>{% end %}</w:t>
+        <w:t>{{% end %}}</w:t>
       </w:r>
     </w:p>
     <w:p>
@@ -141,6 +205,7 @@
         <w:rPr>
           <w:sz w:val="28"/>
           <w:szCs w:val="28"/>
+          <w:lang w:val="en-US"/>
         </w:rPr>
       </w:pPr>
       <w:r>
@@ -149,132 +214,43 @@
           <w:szCs w:val="28"/>
           <w:lang w:val="en-US"/>
         </w:rPr>
-        <w:t>{</w:t>
+        <w:t>{{% @brands.each do |brand| %}}</w:t>
       </w:r>
-      <w:proofErr w:type="gramStart"/>
+    </w:p>
+    <w:p>
+      <w:pPr>
+        <w:rPr>
+          <w:sz w:val="28"/>
+          <w:szCs w:val="28"/>
+          <w:lang w:val="en-US"/>
+        </w:rPr>
+      </w:pPr>
+    </w:p>
+    <w:p>
+      <w:pPr>
+        <w:pStyle w:val="ListParagraph"/>
+        <w:numPr>
+          <w:ilvl w:val="0"/>
+          <w:numId w:val="22"/>
+        </w:numPr>
+        <w:rPr>
+          <w:sz w:val="28"/>
+          <w:szCs w:val="28"/>
+          <w:lang w:val="en-US"/>
+        </w:rPr>
+      </w:pPr>
       <w:r>
         <w:rPr>
           <w:sz w:val="28"/>
           <w:szCs w:val="28"/>
           <w:lang w:val="en-US"/>
         </w:rPr>
-        <w:t>%</w:t>
-      </w:r>
-      <w:proofErr w:type="gramEnd"/>
-      <w:r>
-        <w:rPr>
-          <w:sz w:val="28"/>
-          <w:szCs w:val="28"/>
-          <w:lang w:val="en-US"/>
-        </w:rPr>
-        <w:t xml:space="preserve"> @</w:t>
-      </w:r>
-      <w:proofErr w:type="spellStart"/>
-      <w:r>
-        <w:rPr>
-          <w:sz w:val="28"/>
-          <w:szCs w:val="28"/>
-          <w:lang w:val="en-US"/>
-        </w:rPr>
-        <w:t>brands</w:t>
-      </w:r>
-      <w:r>
-        <w:rPr>
-          <w:sz w:val="28"/>
-          <w:szCs w:val="28"/>
-          <w:lang w:val="en-US"/>
-        </w:rPr>
-        <w:t>.each</w:t>
-      </w:r>
-      <w:proofErr w:type="spellEnd"/>
-      <w:r>
-        <w:rPr>
-          <w:sz w:val="28"/>
-          <w:szCs w:val="28"/>
-          <w:lang w:val="en-US"/>
-        </w:rPr>
-        <w:t xml:space="preserve"> do |</w:t>
-      </w:r>
-      <w:r>
-        <w:rPr>
-          <w:sz w:val="28"/>
-          <w:szCs w:val="28"/>
-          <w:lang w:val="en-US"/>
-        </w:rPr>
-        <w:t>brand</w:t>
-      </w:r>
-      <w:r>
-        <w:rPr>
-          <w:sz w:val="28"/>
-          <w:szCs w:val="28"/>
-          <w:lang w:val="en-US"/>
-        </w:rPr>
-        <w:t>| %}</w:t>
-      </w:r>
-    </w:p>
-    <w:p>
-      <w:pPr>
-        <w:rPr>
-          <w:sz w:val="28"/>
-          <w:szCs w:val="28"/>
-          <w:lang w:val="en-US"/>
-        </w:rPr>
-      </w:pPr>
-    </w:p>
-    <w:p>
-      <w:pPr>
-        <w:pStyle w:val="ad"/>
-        <w:numPr>
-          <w:ilvl w:val="0"/>
-          <w:numId w:val="21"/>
-        </w:numPr>
-        <w:rPr>
-          <w:b/>
-          <w:sz w:val="28"/>
-          <w:szCs w:val="28"/>
-          <w:lang w:val="en-US"/>
-        </w:rPr>
-      </w:pPr>
-      <w:r>
-        <w:rPr>
-          <w:b/>
-          <w:sz w:val="28"/>
-          <w:szCs w:val="28"/>
-          <w:lang w:val="en-US"/>
-        </w:rPr>
-        <w:t xml:space="preserve">{%= </w:t>
-      </w:r>
-      <w:r>
-        <w:rPr>
-          <w:b/>
-          <w:sz w:val="28"/>
-          <w:szCs w:val="28"/>
-          <w:lang w:val="en-US"/>
-        </w:rPr>
-        <w:t>brand</w:t>
-      </w:r>
-      <w:r>
-        <w:rPr>
-          <w:b/>
-          <w:sz w:val="28"/>
-          <w:szCs w:val="28"/>
-          <w:lang w:val="en-US"/>
-        </w:rPr>
-        <w:t>.name %}</w:t>
-      </w:r>
-      <w:r>
-        <w:rPr>
-          <w:b/>
-          <w:sz w:val="28"/>
-          <w:szCs w:val="28"/>
-          <w:lang w:val="en-US"/>
-        </w:rPr>
-        <w:br/>
+        <w:t>{{%= brand.name %}}</w:t>
       </w:r>
     </w:p>
     <w:tbl>
       <w:tblPr>
-        <w:tblStyle w:val="af"/>
+        <w:tblStyle w:val="TableGrid"/>
         <w:tblW w:w="0" w:type="auto"/>
         <w:tblInd w:w="720" w:type="dxa"/>
         <w:tblLayout w:type="fixed"/>
@@ -294,7 +270,7 @@
           </w:tcPr>
           <w:p>
             <w:pPr>
-              <w:pStyle w:val="ad"/>
+              <w:pStyle w:val="ListParagraph"/>
               <w:ind w:left="0"/>
               <w:rPr>
                 <w:b/>
@@ -329,8 +305,6 @@
                 <w:lang w:val="en-US"/>
               </w:rPr>
             </w:pPr>
-            <w:bookmarkStart w:id="0" w:name="_GoBack"/>
-            <w:bookmarkEnd w:id="0"/>
             <w:r>
               <w:rPr>
                 <w:b/>
@@ -394,77 +368,11 @@
             </w:r>
             <w:r>
               <w:rPr>
-                <w:b/>
-                <w:sz w:val="22"/>
-                <w:szCs w:val="22"/>
+                <w:sz w:val="28"/>
+                <w:szCs w:val="28"/>
                 <w:lang w:val="en-US"/>
               </w:rPr>
-              <w:t xml:space="preserve">{% </w:t>
-            </w:r>
-            <w:proofErr w:type="spellStart"/>
-            <w:r>
-              <w:rPr>
-                <w:b/>
-                <w:sz w:val="22"/>
-                <w:szCs w:val="22"/>
-                <w:lang w:val="en-US"/>
-              </w:rPr>
-              <w:t>brand</w:t>
-            </w:r>
-            <w:r>
-              <w:rPr>
-                <w:b/>
-                <w:sz w:val="22"/>
-                <w:szCs w:val="22"/>
-                <w:lang w:val="en-US"/>
-              </w:rPr>
-              <w:t>.</w:t>
-            </w:r>
-            <w:r>
-              <w:rPr>
-                <w:b/>
-                <w:sz w:val="22"/>
-                <w:szCs w:val="22"/>
-                <w:lang w:val="en-US"/>
-              </w:rPr>
-              <w:t>models</w:t>
-            </w:r>
-            <w:r>
-              <w:rPr>
-                <w:b/>
-                <w:sz w:val="22"/>
-                <w:szCs w:val="22"/>
-                <w:lang w:val="en-US"/>
-              </w:rPr>
-              <w:t>.each_with_index</w:t>
-            </w:r>
-            <w:proofErr w:type="spellEnd"/>
-            <w:r>
-              <w:rPr>
-                <w:b/>
-                <w:sz w:val="22"/>
-                <w:szCs w:val="22"/>
-                <w:lang w:val="en-US"/>
-              </w:rPr>
-              <w:t xml:space="preserve"> do |</w:t>
-            </w:r>
-            <w:r>
-              <w:rPr>
-                <w:b/>
-                <w:sz w:val="22"/>
-                <w:szCs w:val="22"/>
-                <w:lang w:val="en-US"/>
-              </w:rPr>
-              <w:t>model</w:t>
-            </w:r>
-            <w:r>
-              <w:rPr>
-                <w:b/>
-                <w:sz w:val="22"/>
-                <w:szCs w:val="22"/>
-                <w:lang w:val="en-US"/>
-              </w:rPr>
-              <w:t>, index| %}</w:t>
+              <w:t>{{% brand.models.each_with_index do |model, index| %}}</w:t>
             </w:r>
           </w:p>
         </w:tc>
@@ -476,7 +384,7 @@
           </w:tcPr>
           <w:p>
             <w:pPr>
-              <w:pStyle w:val="ad"/>
+              <w:pStyle w:val="ListParagraph"/>
               <w:ind w:left="0"/>
               <w:rPr>
                 <w:sz w:val="22"/>
@@ -486,11 +394,11 @@
             </w:pPr>
             <w:r>
               <w:rPr>
-                <w:sz w:val="22"/>
-                <w:szCs w:val="22"/>
+                <w:sz w:val="28"/>
+                <w:szCs w:val="28"/>
                 <w:lang w:val="en-US"/>
               </w:rPr>
-              <w:t>{%= index + 1 %}</w:t>
+              <w:t>{{%= index + 1 %}}</w:t>
             </w:r>
           </w:p>
         </w:tc>
@@ -500,7 +408,7 @@
           </w:tcPr>
           <w:p>
             <w:pPr>
-              <w:pStyle w:val="ad"/>
+              <w:pStyle w:val="ListParagraph"/>
               <w:ind w:left="0"/>
               <w:rPr>
                 <w:sz w:val="22"/>
@@ -510,27 +418,19 @@
             </w:pPr>
             <w:r>
               <w:rPr>
-                <w:sz w:val="22"/>
-                <w:szCs w:val="22"/>
+                <w:sz w:val="28"/>
+                <w:szCs w:val="28"/>
                 <w:lang w:val="en-US"/>
               </w:rPr>
-              <w:t xml:space="preserve">{%= </w:t>
+              <w:t>{{%= model.name %}}</w:t>
             </w:r>
             <w:r>
               <w:rPr>
-                <w:sz w:val="22"/>
-                <w:szCs w:val="22"/>
+                <w:sz w:val="28"/>
+                <w:szCs w:val="28"/>
                 <w:lang w:val="en-US"/>
               </w:rPr>
-              <w:t>model</w:t>
-            </w:r>
-            <w:r>
-              <w:rPr>
-                <w:sz w:val="22"/>
-                <w:szCs w:val="22"/>
-                <w:lang w:val="en-US"/>
-              </w:rPr>
-              <w:t>.name %}</w:t>
+              <w:tab/>
             </w:r>
           </w:p>
         </w:tc>
@@ -540,7 +440,7 @@
           </w:tcPr>
           <w:p>
             <w:pPr>
-              <w:pStyle w:val="ad"/>
+              <w:pStyle w:val="ListParagraph"/>
               <w:ind w:left="0"/>
               <w:rPr>
                 <w:sz w:val="22"/>
@@ -550,37 +450,11 @@
             </w:pPr>
             <w:r>
               <w:rPr>
-                <w:sz w:val="22"/>
-                <w:szCs w:val="22"/>
+                <w:sz w:val="28"/>
+                <w:szCs w:val="28"/>
                 <w:lang w:val="en-US"/>
               </w:rPr>
-              <w:t xml:space="preserve">{%= </w:t>
-            </w:r>
-            <w:proofErr w:type="spellStart"/>
-            <w:r>
-              <w:rPr>
-                <w:sz w:val="22"/>
-                <w:szCs w:val="22"/>
-                <w:lang w:val="en-US"/>
-              </w:rPr>
-              <w:t>model</w:t>
-            </w:r>
-            <w:r>
-              <w:rPr>
-                <w:sz w:val="22"/>
-                <w:szCs w:val="22"/>
-                <w:lang w:val="en-US"/>
-              </w:rPr>
-              <w:t>.description</w:t>
-            </w:r>
-            <w:proofErr w:type="spellEnd"/>
-            <w:r>
-              <w:rPr>
-                <w:sz w:val="22"/>
-                <w:szCs w:val="22"/>
-                <w:lang w:val="en-US"/>
-              </w:rPr>
-              <w:t xml:space="preserve"> %}</w:t>
+              <w:t>{{%= model.description %}}</w:t>
             </w:r>
           </w:p>
         </w:tc>
@@ -590,81 +464,44 @@
           </w:tcPr>
           <w:p>
             <w:pPr>
-              <w:pStyle w:val="ad"/>
-              <w:ind w:left="0"/>
               <w:rPr>
-                <w:b/>
-                <w:i/>
-                <w:sz w:val="22"/>
-                <w:szCs w:val="22"/>
+                <w:sz w:val="28"/>
+                <w:szCs w:val="28"/>
                 <w:lang w:val="en-US"/>
               </w:rPr>
             </w:pPr>
             <w:r>
               <w:rPr>
-                <w:b/>
-                <w:i/>
-                <w:sz w:val="22"/>
-                <w:szCs w:val="22"/>
+                <w:sz w:val="28"/>
+                <w:szCs w:val="28"/>
                 <w:lang w:val="en-US"/>
               </w:rPr>
-              <w:t xml:space="preserve">{%= </w:t>
-            </w:r>
-            <w:proofErr w:type="spellStart"/>
-            <w:r>
-              <w:rPr>
-                <w:b/>
-                <w:i/>
-                <w:sz w:val="22"/>
-                <w:szCs w:val="22"/>
-                <w:lang w:val="en-US"/>
-              </w:rPr>
-              <w:t>model</w:t>
-            </w:r>
-            <w:r>
-              <w:rPr>
-                <w:b/>
-                <w:i/>
-                <w:sz w:val="22"/>
-                <w:szCs w:val="22"/>
-                <w:lang w:val="en-US"/>
-              </w:rPr>
-              <w:t>.cost</w:t>
-            </w:r>
-            <w:proofErr w:type="spellEnd"/>
-            <w:r>
-              <w:rPr>
-                <w:b/>
-                <w:i/>
-                <w:sz w:val="22"/>
-                <w:szCs w:val="22"/>
-                <w:lang w:val="en-US"/>
-              </w:rPr>
-              <w:t xml:space="preserve"> %}</w:t>
+              <w:t>{{%= model.cost %}}{{% end %}}</w:t>
             </w:r>
           </w:p>
           <w:p>
             <w:pPr>
-              <w:pStyle w:val="ad"/>
+              <w:pStyle w:val="ListParagraph"/>
               <w:ind w:left="0"/>
               <w:rPr>
-                <w:sz w:val="22"/>
-                <w:szCs w:val="22"/>
+                <w:sz w:val="28"/>
+                <w:szCs w:val="28"/>
                 <w:lang w:val="en-US"/>
               </w:rPr>
             </w:pPr>
-            <w:r>
-              <w:rPr>
-                <w:sz w:val="22"/>
-                <w:szCs w:val="22"/>
-                <w:lang w:val="en-US"/>
-              </w:rPr>
-              <w:t>{% end %}</w:t>
-            </w:r>
           </w:p>
         </w:tc>
       </w:tr>
     </w:tbl>
+    <w:p>
+      <w:pPr>
+        <w:rPr>
+          <w:sz w:val="28"/>
+          <w:szCs w:val="28"/>
+          <w:lang w:val="en-US"/>
+        </w:rPr>
+      </w:pPr>
+    </w:p>
     <w:p>
       <w:pPr>
         <w:rPr>
@@ -679,17 +516,16 @@
           <w:szCs w:val="28"/>
           <w:lang w:val="en-US"/>
         </w:rPr>
-        <w:t>{% end %}</w:t>
+        <w:tab/>
       </w:r>
-    </w:p>
-    <w:p>
-      <w:pPr>
+      <w:r>
         <w:rPr>
           <w:sz w:val="28"/>
           <w:szCs w:val="28"/>
           <w:lang w:val="en-US"/>
         </w:rPr>
-      </w:pPr>
+        <w:tab/>
+      </w:r>
     </w:p>
     <w:p>
       <w:pPr>
@@ -699,23 +535,40 @@
           <w:lang w:val="en-US"/>
         </w:rPr>
       </w:pPr>
-    </w:p>
-    <w:p>
-      <w:pPr>
+      <w:r>
         <w:rPr>
           <w:sz w:val="28"/>
           <w:szCs w:val="28"/>
           <w:lang w:val="en-US"/>
         </w:rPr>
+        <w:t>{{% end %}}</w:t>
+      </w:r>
+    </w:p>
+    <w:p>
+      <w:pPr>
+        <w:rPr>
+          <w:sz w:val="28"/>
+          <w:szCs w:val="28"/>
+          <w:lang w:val="en-US"/>
+        </w:rPr>
+      </w:pPr>
+    </w:p>
+    <w:p>
+      <w:pPr>
+        <w:rPr>
+          <w:sz w:val="28"/>
+          <w:szCs w:val="28"/>
+          <w:lang w:val="en-US"/>
+        </w:rPr>
       </w:pPr>
     </w:p>
     <w:sectPr>
-      <w:headerReference w:type="even" r:id="rId8"/>
-      <w:headerReference w:type="default" r:id="rId9"/>
-      <w:footerReference w:type="even" r:id="rId10"/>
-      <w:footerReference w:type="default" r:id="rId11"/>
-      <w:headerReference w:type="first" r:id="rId12"/>
-      <w:footerReference w:type="first" r:id="rId13"/>
+      <w:headerReference w:type="even" r:id="rId10"/>
+      <w:headerReference w:type="default" r:id="rId11"/>
+      <w:footerReference w:type="even" r:id="rId12"/>
+      <w:footerReference w:type="default" r:id="rId13"/>
+      <w:headerReference w:type="first" r:id="rId14"/>
+      <w:footerReference w:type="first" r:id="rId15"/>
       <w:pgSz w:w="11906" w:h="16838"/>
       <w:pgMar w:top="1134" w:right="567" w:bottom="1134" w:left="1418" w:header="709" w:footer="335" w:gutter="0"/>
       <w:cols w:space="708"/>
@@ -727,7 +580,7 @@
 </file>
 
 <file path=word/endnotes.xml><?xml version="1.0" encoding="utf-8"?>
-<w:endnotes xmlns:wpc="http://schemas.microsoft.com/office/word/2010/wordprocessingCanvas" xmlns:mc="http://schemas.openxmlformats.org/markup-compatibility/2006" xmlns:o="urn:schemas-microsoft-com:office:office" xmlns:r="http://schemas.openxmlformats.org/officeDocument/2006/relationships" xmlns:m="http://schemas.openxmlformats.org/officeDocument/2006/math" xmlns:v="urn:schemas-microsoft-com:vml" xmlns:wp14="http://schemas.microsoft.com/office/word/2010/wordprocessingDrawing" xmlns:wp="http://schemas.openxmlformats.org/drawingml/2006/wordprocessingDrawing" xmlns:w10="urn:schemas-microsoft-com:office:word" xmlns:w="http://schemas.openxmlformats.org/wordprocessingml/2006/main" xmlns:w14="http://schemas.microsoft.com/office/word/2010/wordml" xmlns:w15="http://schemas.microsoft.com/office/word/2012/wordml" xmlns:wpg="http://schemas.microsoft.com/office/word/2010/wordprocessingGroup" xmlns:wpi="http://schemas.microsoft.com/office/word/2010/wordprocessingInk" xmlns:wne="http://schemas.microsoft.com/office/word/2006/wordml" xmlns:wps="http://schemas.microsoft.com/office/word/2010/wordprocessingShape" mc:Ignorable="w14 w15 wp14">
+<w:endnotes xmlns:wpc="http://schemas.microsoft.com/office/word/2010/wordprocessingCanvas" xmlns:mc="http://schemas.openxmlformats.org/markup-compatibility/2006" xmlns:o="urn:schemas-microsoft-com:office:office" xmlns:r="http://schemas.openxmlformats.org/officeDocument/2006/relationships" xmlns:m="http://schemas.openxmlformats.org/officeDocument/2006/math" xmlns:v="urn:schemas-microsoft-com:vml" xmlns:wp14="http://schemas.microsoft.com/office/word/2010/wordprocessingDrawing" xmlns:wp="http://schemas.openxmlformats.org/drawingml/2006/wordprocessingDrawing" xmlns:w10="urn:schemas-microsoft-com:office:word" xmlns:w="http://schemas.openxmlformats.org/wordprocessingml/2006/main" xmlns:w14="http://schemas.microsoft.com/office/word/2010/wordml" xmlns:wpg="http://schemas.microsoft.com/office/word/2010/wordprocessingGroup" xmlns:wpi="http://schemas.microsoft.com/office/word/2010/wordprocessingInk" xmlns:wne="http://schemas.microsoft.com/office/word/2006/wordml" xmlns:wps="http://schemas.microsoft.com/office/word/2010/wordprocessingShape" mc:Ignorable="w14 wp14">
   <w:endnote w:type="separator" w:id="-1">
     <w:p>
       <w:r>
@@ -746,37 +599,37 @@
 </file>
 
 <file path=word/footer1.xml><?xml version="1.0" encoding="utf-8"?>
-<w:ftr xmlns:wpc="http://schemas.microsoft.com/office/word/2010/wordprocessingCanvas" xmlns:mc="http://schemas.openxmlformats.org/markup-compatibility/2006" xmlns:o="urn:schemas-microsoft-com:office:office" xmlns:r="http://schemas.openxmlformats.org/officeDocument/2006/relationships" xmlns:m="http://schemas.openxmlformats.org/officeDocument/2006/math" xmlns:v="urn:schemas-microsoft-com:vml" xmlns:wp14="http://schemas.microsoft.com/office/word/2010/wordprocessingDrawing" xmlns:wp="http://schemas.openxmlformats.org/drawingml/2006/wordprocessingDrawing" xmlns:w10="urn:schemas-microsoft-com:office:word" xmlns:w="http://schemas.openxmlformats.org/wordprocessingml/2006/main" xmlns:w14="http://schemas.microsoft.com/office/word/2010/wordml" xmlns:w15="http://schemas.microsoft.com/office/word/2012/wordml" xmlns:wpg="http://schemas.microsoft.com/office/word/2010/wordprocessingGroup" xmlns:wpi="http://schemas.microsoft.com/office/word/2010/wordprocessingInk" xmlns:wne="http://schemas.microsoft.com/office/word/2006/wordml" xmlns:wps="http://schemas.microsoft.com/office/word/2010/wordprocessingShape" mc:Ignorable="w14 w15 wp14">
+<w:ftr xmlns:wpc="http://schemas.microsoft.com/office/word/2010/wordprocessingCanvas" xmlns:mc="http://schemas.openxmlformats.org/markup-compatibility/2006" xmlns:o="urn:schemas-microsoft-com:office:office" xmlns:r="http://schemas.openxmlformats.org/officeDocument/2006/relationships" xmlns:m="http://schemas.openxmlformats.org/officeDocument/2006/math" xmlns:v="urn:schemas-microsoft-com:vml" xmlns:wp14="http://schemas.microsoft.com/office/word/2010/wordprocessingDrawing" xmlns:wp="http://schemas.openxmlformats.org/drawingml/2006/wordprocessingDrawing" xmlns:w10="urn:schemas-microsoft-com:office:word" xmlns:w="http://schemas.openxmlformats.org/wordprocessingml/2006/main" xmlns:w14="http://schemas.microsoft.com/office/word/2010/wordml" xmlns:wpg="http://schemas.microsoft.com/office/word/2010/wordprocessingGroup" xmlns:wpi="http://schemas.microsoft.com/office/word/2010/wordprocessingInk" xmlns:wne="http://schemas.microsoft.com/office/word/2006/wordml" xmlns:wps="http://schemas.microsoft.com/office/word/2010/wordprocessingShape" mc:Ignorable="w14 wp14">
   <w:p>
     <w:pPr>
-      <w:pStyle w:val="a9"/>
+      <w:pStyle w:val="Footer"/>
     </w:pPr>
   </w:p>
 </w:ftr>
 </file>
 
 <file path=word/footer2.xml><?xml version="1.0" encoding="utf-8"?>
-<w:ftr xmlns:wpc="http://schemas.microsoft.com/office/word/2010/wordprocessingCanvas" xmlns:mc="http://schemas.openxmlformats.org/markup-compatibility/2006" xmlns:o="urn:schemas-microsoft-com:office:office" xmlns:r="http://schemas.openxmlformats.org/officeDocument/2006/relationships" xmlns:m="http://schemas.openxmlformats.org/officeDocument/2006/math" xmlns:v="urn:schemas-microsoft-com:vml" xmlns:wp14="http://schemas.microsoft.com/office/word/2010/wordprocessingDrawing" xmlns:wp="http://schemas.openxmlformats.org/drawingml/2006/wordprocessingDrawing" xmlns:w10="urn:schemas-microsoft-com:office:word" xmlns:w="http://schemas.openxmlformats.org/wordprocessingml/2006/main" xmlns:w14="http://schemas.microsoft.com/office/word/2010/wordml" xmlns:w15="http://schemas.microsoft.com/office/word/2012/wordml" xmlns:wpg="http://schemas.microsoft.com/office/word/2010/wordprocessingGroup" xmlns:wpi="http://schemas.microsoft.com/office/word/2010/wordprocessingInk" xmlns:wne="http://schemas.microsoft.com/office/word/2006/wordml" xmlns:wps="http://schemas.microsoft.com/office/word/2010/wordprocessingShape" mc:Ignorable="w14 w15 wp14">
+<w:ftr xmlns:wpc="http://schemas.microsoft.com/office/word/2010/wordprocessingCanvas" xmlns:mc="http://schemas.openxmlformats.org/markup-compatibility/2006" xmlns:o="urn:schemas-microsoft-com:office:office" xmlns:r="http://schemas.openxmlformats.org/officeDocument/2006/relationships" xmlns:m="http://schemas.openxmlformats.org/officeDocument/2006/math" xmlns:v="urn:schemas-microsoft-com:vml" xmlns:wp14="http://schemas.microsoft.com/office/word/2010/wordprocessingDrawing" xmlns:wp="http://schemas.openxmlformats.org/drawingml/2006/wordprocessingDrawing" xmlns:w10="urn:schemas-microsoft-com:office:word" xmlns:w="http://schemas.openxmlformats.org/wordprocessingml/2006/main" xmlns:w14="http://schemas.microsoft.com/office/word/2010/wordml" xmlns:wpg="http://schemas.microsoft.com/office/word/2010/wordprocessingGroup" xmlns:wpi="http://schemas.microsoft.com/office/word/2010/wordprocessingInk" xmlns:wne="http://schemas.microsoft.com/office/word/2006/wordml" xmlns:wps="http://schemas.microsoft.com/office/word/2010/wordprocessingShape" mc:Ignorable="w14 wp14">
   <w:p>
     <w:pPr>
-      <w:pStyle w:val="a9"/>
+      <w:pStyle w:val="Footer"/>
     </w:pPr>
   </w:p>
 </w:ftr>
 </file>
 
 <file path=word/footer3.xml><?xml version="1.0" encoding="utf-8"?>
-<w:ftr xmlns:wpc="http://schemas.microsoft.com/office/word/2010/wordprocessingCanvas" xmlns:mc="http://schemas.openxmlformats.org/markup-compatibility/2006" xmlns:o="urn:schemas-microsoft-com:office:office" xmlns:r="http://schemas.openxmlformats.org/officeDocument/2006/relationships" xmlns:m="http://schemas.openxmlformats.org/officeDocument/2006/math" xmlns:v="urn:schemas-microsoft-com:vml" xmlns:wp14="http://schemas.microsoft.com/office/word/2010/wordprocessingDrawing" xmlns:wp="http://schemas.openxmlformats.org/drawingml/2006/wordprocessingDrawing" xmlns:w10="urn:schemas-microsoft-com:office:word" xmlns:w="http://schemas.openxmlformats.org/wordprocessingml/2006/main" xmlns:w14="http://schemas.microsoft.com/office/word/2010/wordml" xmlns:w15="http://schemas.microsoft.com/office/word/2012/wordml" xmlns:wpg="http://schemas.microsoft.com/office/word/2010/wordprocessingGroup" xmlns:wpi="http://schemas.microsoft.com/office/word/2010/wordprocessingInk" xmlns:wne="http://schemas.microsoft.com/office/word/2006/wordml" xmlns:wps="http://schemas.microsoft.com/office/word/2010/wordprocessingShape" mc:Ignorable="w14 w15 wp14">
+<w:ftr xmlns:wpc="http://schemas.microsoft.com/office/word/2010/wordprocessingCanvas" xmlns:mc="http://schemas.openxmlformats.org/markup-compatibility/2006" xmlns:o="urn:schemas-microsoft-com:office:office" xmlns:r="http://schemas.openxmlformats.org/officeDocument/2006/relationships" xmlns:m="http://schemas.openxmlformats.org/officeDocument/2006/math" xmlns:v="urn:schemas-microsoft-com:vml" xmlns:wp14="http://schemas.microsoft.com/office/word/2010/wordprocessingDrawing" xmlns:wp="http://schemas.openxmlformats.org/drawingml/2006/wordprocessingDrawing" xmlns:w10="urn:schemas-microsoft-com:office:word" xmlns:w="http://schemas.openxmlformats.org/wordprocessingml/2006/main" xmlns:w14="http://schemas.microsoft.com/office/word/2010/wordml" xmlns:wpg="http://schemas.microsoft.com/office/word/2010/wordprocessingGroup" xmlns:wpi="http://schemas.microsoft.com/office/word/2010/wordprocessingInk" xmlns:wne="http://schemas.microsoft.com/office/word/2006/wordml" xmlns:wps="http://schemas.microsoft.com/office/word/2010/wordprocessingShape" mc:Ignorable="w14 wp14">
   <w:p>
     <w:pPr>
-      <w:pStyle w:val="a9"/>
+      <w:pStyle w:val="Footer"/>
     </w:pPr>
   </w:p>
 </w:ftr>
 </file>
 
 <file path=word/footnotes.xml><?xml version="1.0" encoding="utf-8"?>
-<w:footnotes xmlns:wpc="http://schemas.microsoft.com/office/word/2010/wordprocessingCanvas" xmlns:mc="http://schemas.openxmlformats.org/markup-compatibility/2006" xmlns:o="urn:schemas-microsoft-com:office:office" xmlns:r="http://schemas.openxmlformats.org/officeDocument/2006/relationships" xmlns:m="http://schemas.openxmlformats.org/officeDocument/2006/math" xmlns:v="urn:schemas-microsoft-com:vml" xmlns:wp14="http://schemas.microsoft.com/office/word/2010/wordprocessingDrawing" xmlns:wp="http://schemas.openxmlformats.org/drawingml/2006/wordprocessingDrawing" xmlns:w10="urn:schemas-microsoft-com:office:word" xmlns:w="http://schemas.openxmlformats.org/wordprocessingml/2006/main" xmlns:w14="http://schemas.microsoft.com/office/word/2010/wordml" xmlns:w15="http://schemas.microsoft.com/office/word/2012/wordml" xmlns:wpg="http://schemas.microsoft.com/office/word/2010/wordprocessingGroup" xmlns:wpi="http://schemas.microsoft.com/office/word/2010/wordprocessingInk" xmlns:wne="http://schemas.microsoft.com/office/word/2006/wordml" xmlns:wps="http://schemas.microsoft.com/office/word/2010/wordprocessingShape" mc:Ignorable="w14 w15 wp14">
+<w:footnotes xmlns:wpc="http://schemas.microsoft.com/office/word/2010/wordprocessingCanvas" xmlns:mc="http://schemas.openxmlformats.org/markup-compatibility/2006" xmlns:o="urn:schemas-microsoft-com:office:office" xmlns:r="http://schemas.openxmlformats.org/officeDocument/2006/relationships" xmlns:m="http://schemas.openxmlformats.org/officeDocument/2006/math" xmlns:v="urn:schemas-microsoft-com:vml" xmlns:wp14="http://schemas.microsoft.com/office/word/2010/wordprocessingDrawing" xmlns:wp="http://schemas.openxmlformats.org/drawingml/2006/wordprocessingDrawing" xmlns:w10="urn:schemas-microsoft-com:office:word" xmlns:w="http://schemas.openxmlformats.org/wordprocessingml/2006/main" xmlns:w14="http://schemas.microsoft.com/office/word/2010/wordml" xmlns:wpg="http://schemas.microsoft.com/office/word/2010/wordprocessingGroup" xmlns:wpi="http://schemas.microsoft.com/office/word/2010/wordprocessingInk" xmlns:wne="http://schemas.microsoft.com/office/word/2006/wordml" xmlns:wps="http://schemas.microsoft.com/office/word/2010/wordprocessingShape" mc:Ignorable="w14 wp14">
   <w:footnote w:type="separator" w:id="-1">
     <w:p>
       <w:r>
@@ -795,127 +648,127 @@
 </file>
 
 <file path=word/header1.xml><?xml version="1.0" encoding="utf-8"?>
-<w:hdr xmlns:wpc="http://schemas.microsoft.com/office/word/2010/wordprocessingCanvas" xmlns:mc="http://schemas.openxmlformats.org/markup-compatibility/2006" xmlns:o="urn:schemas-microsoft-com:office:office" xmlns:r="http://schemas.openxmlformats.org/officeDocument/2006/relationships" xmlns:m="http://schemas.openxmlformats.org/officeDocument/2006/math" xmlns:v="urn:schemas-microsoft-com:vml" xmlns:wp14="http://schemas.microsoft.com/office/word/2010/wordprocessingDrawing" xmlns:wp="http://schemas.openxmlformats.org/drawingml/2006/wordprocessingDrawing" xmlns:w10="urn:schemas-microsoft-com:office:word" xmlns:w="http://schemas.openxmlformats.org/wordprocessingml/2006/main" xmlns:w14="http://schemas.microsoft.com/office/word/2010/wordml" xmlns:w15="http://schemas.microsoft.com/office/word/2012/wordml" xmlns:wpg="http://schemas.microsoft.com/office/word/2010/wordprocessingGroup" xmlns:wpi="http://schemas.microsoft.com/office/word/2010/wordprocessingInk" xmlns:wne="http://schemas.microsoft.com/office/word/2006/wordml" xmlns:wps="http://schemas.microsoft.com/office/word/2010/wordprocessingShape" mc:Ignorable="w14 w15 wp14">
+<w:hdr xmlns:wpc="http://schemas.microsoft.com/office/word/2010/wordprocessingCanvas" xmlns:mc="http://schemas.openxmlformats.org/markup-compatibility/2006" xmlns:o="urn:schemas-microsoft-com:office:office" xmlns:r="http://schemas.openxmlformats.org/officeDocument/2006/relationships" xmlns:m="http://schemas.openxmlformats.org/officeDocument/2006/math" xmlns:v="urn:schemas-microsoft-com:vml" xmlns:wp14="http://schemas.microsoft.com/office/word/2010/wordprocessingDrawing" xmlns:wp="http://schemas.openxmlformats.org/drawingml/2006/wordprocessingDrawing" xmlns:w10="urn:schemas-microsoft-com:office:word" xmlns:w="http://schemas.openxmlformats.org/wordprocessingml/2006/main" xmlns:w14="http://schemas.microsoft.com/office/word/2010/wordml" xmlns:wpg="http://schemas.microsoft.com/office/word/2010/wordprocessingGroup" xmlns:wpi="http://schemas.microsoft.com/office/word/2010/wordprocessingInk" xmlns:wne="http://schemas.microsoft.com/office/word/2006/wordml" xmlns:wps="http://schemas.microsoft.com/office/word/2010/wordprocessingShape" mc:Ignorable="w14 wp14">
   <w:p>
     <w:pPr>
-      <w:pStyle w:val="a3"/>
+      <w:pStyle w:val="Header"/>
       <w:framePr w:wrap="around" w:vAnchor="text" w:hAnchor="margin" w:xAlign="center" w:y="1"/>
       <w:rPr>
-        <w:rStyle w:val="a4"/>
+        <w:rStyle w:val="PageNumber"/>
       </w:rPr>
     </w:pPr>
     <w:r>
       <w:rPr>
-        <w:rStyle w:val="a4"/>
+        <w:rStyle w:val="PageNumber"/>
       </w:rPr>
       <w:fldChar w:fldCharType="begin"/>
     </w:r>
     <w:r>
       <w:rPr>
-        <w:rStyle w:val="a4"/>
+        <w:rStyle w:val="PageNumber"/>
       </w:rPr>
       <w:instrText xml:space="preserve">PAGE  </w:instrText>
     </w:r>
     <w:r>
       <w:rPr>
-        <w:rStyle w:val="a4"/>
+        <w:rStyle w:val="PageNumber"/>
       </w:rPr>
       <w:fldChar w:fldCharType="separate"/>
     </w:r>
     <w:r>
       <w:rPr>
-        <w:rStyle w:val="a4"/>
+        <w:rStyle w:val="PageNumber"/>
         <w:noProof/>
       </w:rPr>
       <w:t>1</w:t>
     </w:r>
     <w:r>
       <w:rPr>
-        <w:rStyle w:val="a4"/>
+        <w:rStyle w:val="PageNumber"/>
       </w:rPr>
       <w:fldChar w:fldCharType="end"/>
     </w:r>
   </w:p>
   <w:p>
     <w:pPr>
-      <w:pStyle w:val="a3"/>
+      <w:pStyle w:val="Header"/>
     </w:pPr>
   </w:p>
 </w:hdr>
 </file>
 
 <file path=word/header2.xml><?xml version="1.0" encoding="utf-8"?>
-<w:hdr xmlns:wpc="http://schemas.microsoft.com/office/word/2010/wordprocessingCanvas" xmlns:mc="http://schemas.openxmlformats.org/markup-compatibility/2006" xmlns:o="urn:schemas-microsoft-com:office:office" xmlns:r="http://schemas.openxmlformats.org/officeDocument/2006/relationships" xmlns:m="http://schemas.openxmlformats.org/officeDocument/2006/math" xmlns:v="urn:schemas-microsoft-com:vml" xmlns:wp14="http://schemas.microsoft.com/office/word/2010/wordprocessingDrawing" xmlns:wp="http://schemas.openxmlformats.org/drawingml/2006/wordprocessingDrawing" xmlns:w10="urn:schemas-microsoft-com:office:word" xmlns:w="http://schemas.openxmlformats.org/wordprocessingml/2006/main" xmlns:w14="http://schemas.microsoft.com/office/word/2010/wordml" xmlns:w15="http://schemas.microsoft.com/office/word/2012/wordml" xmlns:wpg="http://schemas.microsoft.com/office/word/2010/wordprocessingGroup" xmlns:wpi="http://schemas.microsoft.com/office/word/2010/wordprocessingInk" xmlns:wne="http://schemas.microsoft.com/office/word/2006/wordml" xmlns:wps="http://schemas.microsoft.com/office/word/2010/wordprocessingShape" mc:Ignorable="w14 w15 wp14">
+<w:hdr xmlns:wpc="http://schemas.microsoft.com/office/word/2010/wordprocessingCanvas" xmlns:mc="http://schemas.openxmlformats.org/markup-compatibility/2006" xmlns:o="urn:schemas-microsoft-com:office:office" xmlns:r="http://schemas.openxmlformats.org/officeDocument/2006/relationships" xmlns:m="http://schemas.openxmlformats.org/officeDocument/2006/math" xmlns:v="urn:schemas-microsoft-com:vml" xmlns:wp14="http://schemas.microsoft.com/office/word/2010/wordprocessingDrawing" xmlns:wp="http://schemas.openxmlformats.org/drawingml/2006/wordprocessingDrawing" xmlns:w10="urn:schemas-microsoft-com:office:word" xmlns:w="http://schemas.openxmlformats.org/wordprocessingml/2006/main" xmlns:w14="http://schemas.microsoft.com/office/word/2010/wordml" xmlns:wpg="http://schemas.microsoft.com/office/word/2010/wordprocessingGroup" xmlns:wpi="http://schemas.microsoft.com/office/word/2010/wordprocessingInk" xmlns:wne="http://schemas.microsoft.com/office/word/2006/wordml" xmlns:wps="http://schemas.microsoft.com/office/word/2010/wordprocessingShape" mc:Ignorable="w14 wp14">
   <w:p>
     <w:pPr>
-      <w:pStyle w:val="a3"/>
+      <w:pStyle w:val="Header"/>
       <w:framePr w:wrap="around" w:vAnchor="text" w:hAnchor="margin" w:xAlign="center" w:y="1"/>
       <w:rPr>
-        <w:rStyle w:val="a4"/>
+        <w:rStyle w:val="PageNumber"/>
       </w:rPr>
     </w:pPr>
     <w:r>
       <w:rPr>
-        <w:rStyle w:val="a4"/>
+        <w:rStyle w:val="PageNumber"/>
       </w:rPr>
       <w:fldChar w:fldCharType="begin"/>
     </w:r>
     <w:r>
       <w:rPr>
-        <w:rStyle w:val="a4"/>
+        <w:rStyle w:val="PageNumber"/>
       </w:rPr>
       <w:instrText xml:space="preserve">PAGE  </w:instrText>
     </w:r>
     <w:r>
       <w:rPr>
-        <w:rStyle w:val="a4"/>
+        <w:rStyle w:val="PageNumber"/>
       </w:rPr>
       <w:fldChar w:fldCharType="separate"/>
     </w:r>
     <w:r>
       <w:rPr>
-        <w:rStyle w:val="a4"/>
+        <w:rStyle w:val="PageNumber"/>
         <w:noProof/>
       </w:rPr>
       <w:t>2</w:t>
     </w:r>
     <w:r>
       <w:rPr>
-        <w:rStyle w:val="a4"/>
+        <w:rStyle w:val="PageNumber"/>
       </w:rPr>
       <w:fldChar w:fldCharType="end"/>
     </w:r>
   </w:p>
   <w:p>
     <w:pPr>
-      <w:pStyle w:val="a3"/>
+      <w:pStyle w:val="Header"/>
     </w:pPr>
   </w:p>
   <w:p>
     <w:pPr>
-      <w:pStyle w:val="a3"/>
+      <w:pStyle w:val="Header"/>
     </w:pPr>
   </w:p>
   <w:p>
     <w:pPr>
-      <w:pStyle w:val="a3"/>
+      <w:pStyle w:val="Header"/>
     </w:pPr>
   </w:p>
 </w:hdr>
 </file>
 
 <file path=word/header3.xml><?xml version="1.0" encoding="utf-8"?>
-<w:hdr xmlns:wpc="http://schemas.microsoft.com/office/word/2010/wordprocessingCanvas" xmlns:mc="http://schemas.openxmlformats.org/markup-compatibility/2006" xmlns:o="urn:schemas-microsoft-com:office:office" xmlns:r="http://schemas.openxmlformats.org/officeDocument/2006/relationships" xmlns:m="http://schemas.openxmlformats.org/officeDocument/2006/math" xmlns:v="urn:schemas-microsoft-com:vml" xmlns:wp14="http://schemas.microsoft.com/office/word/2010/wordprocessingDrawing" xmlns:wp="http://schemas.openxmlformats.org/drawingml/2006/wordprocessingDrawing" xmlns:w10="urn:schemas-microsoft-com:office:word" xmlns:w="http://schemas.openxmlformats.org/wordprocessingml/2006/main" xmlns:w14="http://schemas.microsoft.com/office/word/2010/wordml" xmlns:w15="http://schemas.microsoft.com/office/word/2012/wordml" xmlns:wpg="http://schemas.microsoft.com/office/word/2010/wordprocessingGroup" xmlns:wpi="http://schemas.microsoft.com/office/word/2010/wordprocessingInk" xmlns:wne="http://schemas.microsoft.com/office/word/2006/wordml" xmlns:wps="http://schemas.microsoft.com/office/word/2010/wordprocessingShape" mc:Ignorable="w14 w15 wp14">
+<w:hdr xmlns:wpc="http://schemas.microsoft.com/office/word/2010/wordprocessingCanvas" xmlns:mc="http://schemas.openxmlformats.org/markup-compatibility/2006" xmlns:o="urn:schemas-microsoft-com:office:office" xmlns:r="http://schemas.openxmlformats.org/officeDocument/2006/relationships" xmlns:m="http://schemas.openxmlformats.org/officeDocument/2006/math" xmlns:v="urn:schemas-microsoft-com:vml" xmlns:wp14="http://schemas.microsoft.com/office/word/2010/wordprocessingDrawing" xmlns:wp="http://schemas.openxmlformats.org/drawingml/2006/wordprocessingDrawing" xmlns:w10="urn:schemas-microsoft-com:office:word" xmlns:w="http://schemas.openxmlformats.org/wordprocessingml/2006/main" xmlns:w14="http://schemas.microsoft.com/office/word/2010/wordml" xmlns:wpg="http://schemas.microsoft.com/office/word/2010/wordprocessingGroup" xmlns:wpi="http://schemas.microsoft.com/office/word/2010/wordprocessingInk" xmlns:wne="http://schemas.microsoft.com/office/word/2006/wordml" xmlns:wps="http://schemas.microsoft.com/office/word/2010/wordprocessingShape" mc:Ignorable="w14 wp14">
   <w:p>
     <w:pPr>
-      <w:pStyle w:val="a3"/>
+      <w:pStyle w:val="Header"/>
     </w:pPr>
   </w:p>
 </w:hdr>
 </file>
 
 <file path=word/numbering.xml><?xml version="1.0" encoding="utf-8"?>
-<w:numbering xmlns:wpc="http://schemas.microsoft.com/office/word/2010/wordprocessingCanvas" xmlns:mc="http://schemas.openxmlformats.org/markup-compatibility/2006" xmlns:o="urn:schemas-microsoft-com:office:office" xmlns:r="http://schemas.openxmlformats.org/officeDocument/2006/relationships" xmlns:m="http://schemas.openxmlformats.org/officeDocument/2006/math" xmlns:v="urn:schemas-microsoft-com:vml" xmlns:wp14="http://schemas.microsoft.com/office/word/2010/wordprocessingDrawing" xmlns:wp="http://schemas.openxmlformats.org/drawingml/2006/wordprocessingDrawing" xmlns:w10="urn:schemas-microsoft-com:office:word" xmlns:w="http://schemas.openxmlformats.org/wordprocessingml/2006/main" xmlns:w14="http://schemas.microsoft.com/office/word/2010/wordml" xmlns:w15="http://schemas.microsoft.com/office/word/2012/wordml" xmlns:wpg="http://schemas.microsoft.com/office/word/2010/wordprocessingGroup" xmlns:wpi="http://schemas.microsoft.com/office/word/2010/wordprocessingInk" xmlns:wne="http://schemas.microsoft.com/office/word/2006/wordml" xmlns:wps="http://schemas.microsoft.com/office/word/2010/wordprocessingShape" mc:Ignorable="w14 w15 wp14">
+<w:numbering xmlns:wpc="http://schemas.microsoft.com/office/word/2010/wordprocessingCanvas" xmlns:mc="http://schemas.openxmlformats.org/markup-compatibility/2006" xmlns:o="urn:schemas-microsoft-com:office:office" xmlns:r="http://schemas.openxmlformats.org/officeDocument/2006/relationships" xmlns:m="http://schemas.openxmlformats.org/officeDocument/2006/math" xmlns:v="urn:schemas-microsoft-com:vml" xmlns:wp14="http://schemas.microsoft.com/office/word/2010/wordprocessingDrawing" xmlns:wp="http://schemas.openxmlformats.org/drawingml/2006/wordprocessingDrawing" xmlns:w10="urn:schemas-microsoft-com:office:word" xmlns:w="http://schemas.openxmlformats.org/wordprocessingml/2006/main" xmlns:w14="http://schemas.microsoft.com/office/word/2010/wordml" xmlns:wpg="http://schemas.microsoft.com/office/word/2010/wordprocessingGroup" xmlns:wpi="http://schemas.microsoft.com/office/word/2010/wordprocessingInk" xmlns:wne="http://schemas.microsoft.com/office/word/2006/wordml" xmlns:wps="http://schemas.microsoft.com/office/word/2010/wordprocessingShape" mc:Ignorable="w14 wp14">
   <w:abstractNum w:abstractNumId="0">
     <w:nsid w:val="028310DD"/>
     <w:multiLevelType w:val="hybridMultilevel"/>
@@ -2095,7 +1948,7 @@
     <w:lvl w:ilvl="4">
       <w:start w:val="1"/>
       <w:numFmt w:val="decimal"/>
-      <w:pStyle w:val="5"/>
+      <w:pStyle w:val="Heading5"/>
       <w:lvlText w:val="%1.%2.%3.%4.%5"/>
       <w:lvlJc w:val="left"/>
       <w:pPr>
@@ -2111,7 +1964,7 @@
     <w:lvl w:ilvl="5">
       <w:start w:val="1"/>
       <w:numFmt w:val="decimal"/>
-      <w:pStyle w:val="6"/>
+      <w:pStyle w:val="Heading6"/>
       <w:lvlText w:val="%1.%2.%3.%4.%5.%6"/>
       <w:lvlJc w:val="left"/>
       <w:pPr>
@@ -2127,7 +1980,7 @@
     <w:lvl w:ilvl="6">
       <w:start w:val="1"/>
       <w:numFmt w:val="decimal"/>
-      <w:pStyle w:val="7"/>
+      <w:pStyle w:val="Heading7"/>
       <w:lvlText w:val="%1.%2.%3.%4.%5.%6.%7"/>
       <w:lvlJc w:val="left"/>
       <w:pPr>
@@ -2143,7 +1996,7 @@
     <w:lvl w:ilvl="7">
       <w:start w:val="1"/>
       <w:numFmt w:val="decimal"/>
-      <w:pStyle w:val="8"/>
+      <w:pStyle w:val="Heading8"/>
       <w:lvlText w:val="%1.%2.%3.%4.%5.%6.%7.%8"/>
       <w:lvlJc w:val="left"/>
       <w:pPr>
@@ -2159,7 +2012,7 @@
     <w:lvl w:ilvl="8">
       <w:start w:val="1"/>
       <w:numFmt w:val="decimal"/>
-      <w:pStyle w:val="9"/>
+      <w:pStyle w:val="Heading9"/>
       <w:lvlText w:val="%1.%2.%3.%4.%5.%6.%7.%8.%9"/>
       <w:lvlJc w:val="left"/>
       <w:pPr>
@@ -2802,6 +2655,95 @@
     </w:lvl>
   </w:abstractNum>
   <w:abstractNum w:abstractNumId="17">
+    <w:nsid w:val="78202B2C"/>
+    <w:multiLevelType w:val="hybridMultilevel"/>
+    <w:tmpl w:val="29805ACA"/>
+    <w:lvl w:ilvl="0" w:tplc="0409000F">
+      <w:start w:val="1"/>
+      <w:numFmt w:val="decimal"/>
+      <w:lvlText w:val="%1."/>
+      <w:lvlJc w:val="left"/>
+      <w:pPr>
+        <w:ind w:left="720" w:hanging="360"/>
+      </w:pPr>
+      <w:rPr>
+        <w:rFonts w:hint="default"/>
+      </w:rPr>
+    </w:lvl>
+    <w:lvl w:ilvl="1" w:tplc="04090019" w:tentative="1">
+      <w:start w:val="1"/>
+      <w:numFmt w:val="lowerLetter"/>
+      <w:lvlText w:val="%2."/>
+      <w:lvlJc w:val="left"/>
+      <w:pPr>
+        <w:ind w:left="1440" w:hanging="360"/>
+      </w:pPr>
+    </w:lvl>
+    <w:lvl w:ilvl="2" w:tplc="0409001B" w:tentative="1">
+      <w:start w:val="1"/>
+      <w:numFmt w:val="lowerRoman"/>
+      <w:lvlText w:val="%3."/>
+      <w:lvlJc w:val="right"/>
+      <w:pPr>
+        <w:ind w:left="2160" w:hanging="180"/>
+      </w:pPr>
+    </w:lvl>
+    <w:lvl w:ilvl="3" w:tplc="0409000F" w:tentative="1">
+      <w:start w:val="1"/>
+      <w:numFmt w:val="decimal"/>
+      <w:lvlText w:val="%4."/>
+      <w:lvlJc w:val="left"/>
+      <w:pPr>
+        <w:ind w:left="2880" w:hanging="360"/>
+      </w:pPr>
+    </w:lvl>
+    <w:lvl w:ilvl="4" w:tplc="04090019" w:tentative="1">
+      <w:start w:val="1"/>
+      <w:numFmt w:val="lowerLetter"/>
+      <w:lvlText w:val="%5."/>
+      <w:lvlJc w:val="left"/>
+      <w:pPr>
+        <w:ind w:left="3600" w:hanging="360"/>
+      </w:pPr>
+    </w:lvl>
+    <w:lvl w:ilvl="5" w:tplc="0409001B" w:tentative="1">
+      <w:start w:val="1"/>
+      <w:numFmt w:val="lowerRoman"/>
+      <w:lvlText w:val="%6."/>
+      <w:lvlJc w:val="right"/>
+      <w:pPr>
+        <w:ind w:left="4320" w:hanging="180"/>
+      </w:pPr>
+    </w:lvl>
+    <w:lvl w:ilvl="6" w:tplc="0409000F" w:tentative="1">
+      <w:start w:val="1"/>
+      <w:numFmt w:val="decimal"/>
+      <w:lvlText w:val="%7."/>
+      <w:lvlJc w:val="left"/>
+      <w:pPr>
+        <w:ind w:left="5040" w:hanging="360"/>
+      </w:pPr>
+    </w:lvl>
+    <w:lvl w:ilvl="7" w:tplc="04090019" w:tentative="1">
+      <w:start w:val="1"/>
+      <w:numFmt w:val="lowerLetter"/>
+      <w:lvlText w:val="%8."/>
+      <w:lvlJc w:val="left"/>
+      <w:pPr>
+        <w:ind w:left="5760" w:hanging="360"/>
+      </w:pPr>
+    </w:lvl>
+    <w:lvl w:ilvl="8" w:tplc="0409001B" w:tentative="1">
+      <w:start w:val="1"/>
+      <w:numFmt w:val="lowerRoman"/>
+      <w:lvlText w:val="%9."/>
+      <w:lvlJc w:val="right"/>
+      <w:pPr>
+        <w:ind w:left="6480" w:hanging="180"/>
+      </w:pPr>
+    </w:lvl>
+  </w:abstractNum>
+  <w:abstractNum w:abstractNumId="18">
     <w:nsid w:val="7A5A1999"/>
     <w:multiLevelType w:val="hybridMultilevel"/>
     <w:tmpl w:val="7B62D994"/>
@@ -2941,7 +2883,7 @@
       </w:rPr>
     </w:lvl>
   </w:abstractNum>
-  <w:abstractNum w:abstractNumId="18">
+  <w:abstractNum w:abstractNumId="19">
     <w:nsid w:val="7DE1053E"/>
     <w:multiLevelType w:val="hybridMultilevel"/>
     <w:tmpl w:val="F85C83A8"/>
@@ -3081,7 +3023,7 @@
       </w:rPr>
     </w:lvl>
   </w:abstractNum>
-  <w:abstractNum w:abstractNumId="19">
+  <w:abstractNum w:abstractNumId="20">
     <w:nsid w:val="7F117194"/>
     <w:multiLevelType w:val="hybridMultilevel"/>
     <w:tmpl w:val="2094380E"/>
@@ -3194,7 +3136,7 @@
       </w:rPr>
     </w:lvl>
   </w:abstractNum>
-  <w:abstractNum w:abstractNumId="20">
+  <w:abstractNum w:abstractNumId="21">
     <w:nsid w:val="7F7B5A68"/>
     <w:multiLevelType w:val="multilevel"/>
     <w:tmpl w:val="0F48AC6A"/>
@@ -3314,7 +3256,7 @@
     <w:abstractNumId w:val="14"/>
   </w:num>
   <w:num w:numId="3">
-    <w:abstractNumId w:val="18"/>
+    <w:abstractNumId w:val="19"/>
   </w:num>
   <w:num w:numId="4">
     <w:abstractNumId w:val="2"/>
@@ -3323,7 +3265,7 @@
     <w:abstractNumId w:val="10"/>
   </w:num>
   <w:num w:numId="6">
-    <w:abstractNumId w:val="17"/>
+    <w:abstractNumId w:val="18"/>
   </w:num>
   <w:num w:numId="7">
     <w:abstractNumId w:val="0"/>
@@ -3344,7 +3286,7 @@
     <w:abstractNumId w:val="12"/>
   </w:num>
   <w:num w:numId="13">
-    <w:abstractNumId w:val="19"/>
+    <w:abstractNumId w:val="20"/>
   </w:num>
   <w:num w:numId="14">
     <w:abstractNumId w:val="15"/>
@@ -3353,7 +3295,7 @@
     <w:abstractNumId w:val="9"/>
   </w:num>
   <w:num w:numId="16">
-    <w:abstractNumId w:val="20"/>
+    <w:abstractNumId w:val="21"/>
   </w:num>
   <w:num w:numId="17">
     <w:abstractNumId w:val="7"/>
@@ -3370,11 +3312,14 @@
   <w:num w:numId="21">
     <w:abstractNumId w:val="8"/>
   </w:num>
+  <w:num w:numId="22">
+    <w:abstractNumId w:val="17"/>
+  </w:num>
 </w:numbering>
 </file>
 
 <file path=word/styles.xml><?xml version="1.0" encoding="utf-8"?>
-<w:styles xmlns:mc="http://schemas.openxmlformats.org/markup-compatibility/2006" xmlns:r="http://schemas.openxmlformats.org/officeDocument/2006/relationships" xmlns:w="http://schemas.openxmlformats.org/wordprocessingml/2006/main" xmlns:w14="http://schemas.microsoft.com/office/word/2010/wordml" xmlns:w15="http://schemas.microsoft.com/office/word/2012/wordml" mc:Ignorable="w14 w15">
+<w:styles xmlns:mc="http://schemas.openxmlformats.org/markup-compatibility/2006" xmlns:r="http://schemas.openxmlformats.org/officeDocument/2006/relationships" xmlns:w="http://schemas.openxmlformats.org/wordprocessingml/2006/main" xmlns:w14="http://schemas.microsoft.com/office/word/2010/wordml" mc:Ignorable="w14">
   <w:docDefaults>
     <w:rPrDefault>
       <w:rPr>
@@ -3384,381 +3329,150 @@
     </w:rPrDefault>
     <w:pPrDefault/>
   </w:docDefaults>
-  <w:latentStyles w:defLockedState="0" w:defUIPriority="0" w:defSemiHidden="0" w:defUnhideWhenUsed="0" w:defQFormat="0" w:count="371">
-    <w:lsdException w:name="Normal" w:qFormat="1"/>
-    <w:lsdException w:name="heading 1" w:qFormat="1"/>
-    <w:lsdException w:name="heading 2" w:semiHidden="1" w:unhideWhenUsed="1" w:qFormat="1"/>
-    <w:lsdException w:name="heading 3" w:semiHidden="1" w:unhideWhenUsed="1" w:qFormat="1"/>
-    <w:lsdException w:name="heading 4" w:semiHidden="1" w:unhideWhenUsed="1" w:qFormat="1"/>
-    <w:lsdException w:name="heading 5" w:qFormat="1"/>
-    <w:lsdException w:name="heading 6" w:qFormat="1"/>
-    <w:lsdException w:name="heading 7" w:semiHidden="1" w:unhideWhenUsed="1" w:qFormat="1"/>
-    <w:lsdException w:name="heading 8" w:semiHidden="1" w:unhideWhenUsed="1" w:qFormat="1"/>
-    <w:lsdException w:name="heading 9" w:semiHidden="1" w:unhideWhenUsed="1" w:qFormat="1"/>
-    <w:lsdException w:name="index 1" w:semiHidden="1" w:unhideWhenUsed="1"/>
-    <w:lsdException w:name="index 2" w:semiHidden="1" w:unhideWhenUsed="1"/>
-    <w:lsdException w:name="index 3" w:semiHidden="1" w:unhideWhenUsed="1"/>
-    <w:lsdException w:name="index 4" w:semiHidden="1" w:unhideWhenUsed="1"/>
-    <w:lsdException w:name="index 5" w:semiHidden="1" w:unhideWhenUsed="1"/>
-    <w:lsdException w:name="index 6" w:semiHidden="1" w:unhideWhenUsed="1"/>
-    <w:lsdException w:name="index 7" w:semiHidden="1" w:unhideWhenUsed="1"/>
-    <w:lsdException w:name="index 8" w:semiHidden="1" w:unhideWhenUsed="1"/>
-    <w:lsdException w:name="index 9" w:semiHidden="1" w:unhideWhenUsed="1"/>
-    <w:lsdException w:name="toc 1" w:semiHidden="1" w:unhideWhenUsed="1"/>
-    <w:lsdException w:name="toc 2" w:semiHidden="1" w:unhideWhenUsed="1"/>
-    <w:lsdException w:name="toc 3" w:semiHidden="1" w:unhideWhenUsed="1"/>
-    <w:lsdException w:name="toc 4" w:semiHidden="1" w:unhideWhenUsed="1"/>
-    <w:lsdException w:name="toc 5" w:semiHidden="1" w:unhideWhenUsed="1"/>
-    <w:lsdException w:name="toc 6" w:semiHidden="1" w:unhideWhenUsed="1"/>
-    <w:lsdException w:name="toc 7" w:semiHidden="1" w:unhideWhenUsed="1"/>
-    <w:lsdException w:name="toc 8" w:semiHidden="1" w:unhideWhenUsed="1"/>
-    <w:lsdException w:name="toc 9" w:semiHidden="1" w:unhideWhenUsed="1"/>
-    <w:lsdException w:name="Normal Indent" w:semiHidden="1" w:unhideWhenUsed="1"/>
-    <w:lsdException w:name="footnote text" w:semiHidden="1" w:unhideWhenUsed="1"/>
-    <w:lsdException w:name="annotation text" w:semiHidden="1" w:unhideWhenUsed="1"/>
-    <w:lsdException w:name="header" w:semiHidden="1" w:unhideWhenUsed="1"/>
-    <w:lsdException w:name="footer" w:semiHidden="1" w:unhideWhenUsed="1"/>
-    <w:lsdException w:name="index heading" w:semiHidden="1" w:unhideWhenUsed="1"/>
-    <w:lsdException w:name="caption" w:semiHidden="1" w:unhideWhenUsed="1" w:qFormat="1"/>
-    <w:lsdException w:name="table of figures" w:semiHidden="1" w:unhideWhenUsed="1"/>
-    <w:lsdException w:name="envelope address" w:semiHidden="1" w:unhideWhenUsed="1"/>
-    <w:lsdException w:name="envelope return" w:semiHidden="1" w:unhideWhenUsed="1"/>
-    <w:lsdException w:name="footnote reference" w:semiHidden="1" w:unhideWhenUsed="1"/>
-    <w:lsdException w:name="annotation reference" w:semiHidden="1" w:unhideWhenUsed="1"/>
-    <w:lsdException w:name="line number" w:semiHidden="1" w:unhideWhenUsed="1"/>
-    <w:lsdException w:name="page number" w:semiHidden="1" w:unhideWhenUsed="1"/>
-    <w:lsdException w:name="endnote reference" w:semiHidden="1" w:unhideWhenUsed="1"/>
-    <w:lsdException w:name="endnote text" w:semiHidden="1" w:unhideWhenUsed="1"/>
-    <w:lsdException w:name="table of authorities" w:semiHidden="1" w:unhideWhenUsed="1"/>
-    <w:lsdException w:name="macro" w:semiHidden="1" w:unhideWhenUsed="1"/>
-    <w:lsdException w:name="toa heading" w:semiHidden="1" w:unhideWhenUsed="1"/>
-    <w:lsdException w:name="List" w:semiHidden="1" w:unhideWhenUsed="1"/>
-    <w:lsdException w:name="List Bullet" w:semiHidden="1" w:unhideWhenUsed="1"/>
-    <w:lsdException w:name="List 2" w:semiHidden="1" w:unhideWhenUsed="1"/>
-    <w:lsdException w:name="List 3" w:semiHidden="1" w:unhideWhenUsed="1"/>
-    <w:lsdException w:name="List Bullet 2" w:semiHidden="1" w:unhideWhenUsed="1"/>
-    <w:lsdException w:name="List Bullet 3" w:semiHidden="1" w:unhideWhenUsed="1"/>
-    <w:lsdException w:name="List Bullet 4" w:semiHidden="1" w:unhideWhenUsed="1"/>
-    <w:lsdException w:name="List Bullet 5" w:semiHidden="1" w:unhideWhenUsed="1"/>
-    <w:lsdException w:name="List Number 2" w:semiHidden="1" w:unhideWhenUsed="1"/>
-    <w:lsdException w:name="List Number 3" w:semiHidden="1" w:unhideWhenUsed="1"/>
-    <w:lsdException w:name="List Number 4" w:semiHidden="1" w:unhideWhenUsed="1"/>
-    <w:lsdException w:name="List Number 5" w:semiHidden="1" w:unhideWhenUsed="1"/>
-    <w:lsdException w:name="Title" w:qFormat="1"/>
-    <w:lsdException w:name="Closing" w:semiHidden="1" w:unhideWhenUsed="1"/>
-    <w:lsdException w:name="Signature" w:semiHidden="1" w:unhideWhenUsed="1"/>
-    <w:lsdException w:name="Default Paragraph Font" w:semiHidden="1" w:unhideWhenUsed="1"/>
-    <w:lsdException w:name="Body Text" w:semiHidden="1" w:unhideWhenUsed="1"/>
-    <w:lsdException w:name="Body Text Indent" w:semiHidden="1" w:unhideWhenUsed="1"/>
-    <w:lsdException w:name="List Continue" w:semiHidden="1" w:unhideWhenUsed="1"/>
-    <w:lsdException w:name="List Continue 2" w:semiHidden="1" w:unhideWhenUsed="1"/>
-    <w:lsdException w:name="List Continue 3" w:semiHidden="1" w:unhideWhenUsed="1"/>
-    <w:lsdException w:name="List Continue 4" w:semiHidden="1" w:unhideWhenUsed="1"/>
-    <w:lsdException w:name="List Continue 5" w:semiHidden="1" w:unhideWhenUsed="1"/>
-    <w:lsdException w:name="Message Header" w:semiHidden="1" w:unhideWhenUsed="1"/>
-    <w:lsdException w:name="Subtitle" w:qFormat="1"/>
-    <w:lsdException w:name="Body Text First Indent 2" w:semiHidden="1" w:unhideWhenUsed="1"/>
-    <w:lsdException w:name="Note Heading" w:semiHidden="1" w:unhideWhenUsed="1"/>
-    <w:lsdException w:name="Body Text 2" w:semiHidden="1" w:unhideWhenUsed="1"/>
-    <w:lsdException w:name="Body Text 3" w:semiHidden="1" w:unhideWhenUsed="1"/>
-    <w:lsdException w:name="Body Text Indent 2" w:semiHidden="1" w:unhideWhenUsed="1"/>
-    <w:lsdException w:name="Body Text Indent 3" w:semiHidden="1" w:unhideWhenUsed="1"/>
-    <w:lsdException w:name="Block Text" w:semiHidden="1" w:unhideWhenUsed="1"/>
-    <w:lsdException w:name="Hyperlink" w:semiHidden="1" w:unhideWhenUsed="1"/>
-    <w:lsdException w:name="FollowedHyperlink" w:semiHidden="1" w:unhideWhenUsed="1"/>
-    <w:lsdException w:name="Strong" w:qFormat="1"/>
-    <w:lsdException w:name="Emphasis" w:qFormat="1"/>
-    <w:lsdException w:name="Document Map" w:semiHidden="1" w:unhideWhenUsed="1"/>
-    <w:lsdException w:name="Plain Text" w:semiHidden="1" w:unhideWhenUsed="1"/>
-    <w:lsdException w:name="E-mail Signature" w:semiHidden="1" w:unhideWhenUsed="1"/>
-    <w:lsdException w:name="HTML Top of Form" w:semiHidden="1" w:unhideWhenUsed="1"/>
-    <w:lsdException w:name="HTML Bottom of Form" w:semiHidden="1" w:unhideWhenUsed="1"/>
-    <w:lsdException w:name="Normal (Web)" w:semiHidden="1" w:unhideWhenUsed="1"/>
-    <w:lsdException w:name="HTML Acronym" w:semiHidden="1" w:unhideWhenUsed="1"/>
-    <w:lsdException w:name="HTML Address" w:semiHidden="1" w:unhideWhenUsed="1"/>
-    <w:lsdException w:name="HTML Cite" w:semiHidden="1" w:unhideWhenUsed="1"/>
-    <w:lsdException w:name="HTML Code" w:semiHidden="1" w:unhideWhenUsed="1"/>
-    <w:lsdException w:name="HTML Definition" w:semiHidden="1" w:unhideWhenUsed="1"/>
-    <w:lsdException w:name="HTML Keyboard" w:semiHidden="1" w:unhideWhenUsed="1"/>
-    <w:lsdException w:name="HTML Preformatted" w:semiHidden="1" w:unhideWhenUsed="1"/>
-    <w:lsdException w:name="HTML Sample" w:semiHidden="1" w:unhideWhenUsed="1"/>
-    <w:lsdException w:name="HTML Typewriter" w:semiHidden="1" w:unhideWhenUsed="1"/>
-    <w:lsdException w:name="HTML Variable" w:semiHidden="1" w:unhideWhenUsed="1"/>
-    <w:lsdException w:name="Normal Table" w:semiHidden="1" w:unhideWhenUsed="1"/>
-    <w:lsdException w:name="annotation subject" w:semiHidden="1" w:unhideWhenUsed="1"/>
-    <w:lsdException w:name="No List" w:semiHidden="1" w:unhideWhenUsed="1"/>
-    <w:lsdException w:name="Outline List 1" w:semiHidden="1" w:unhideWhenUsed="1"/>
-    <w:lsdException w:name="Outline List 2" w:semiHidden="1" w:unhideWhenUsed="1"/>
-    <w:lsdException w:name="Outline List 3" w:semiHidden="1" w:unhideWhenUsed="1"/>
-    <w:lsdException w:name="Table Simple 1" w:semiHidden="1" w:unhideWhenUsed="1"/>
-    <w:lsdException w:name="Table Simple 2" w:semiHidden="1" w:unhideWhenUsed="1"/>
-    <w:lsdException w:name="Table Simple 3" w:semiHidden="1" w:unhideWhenUsed="1"/>
-    <w:lsdException w:name="Table Classic 1" w:semiHidden="1" w:unhideWhenUsed="1"/>
-    <w:lsdException w:name="Table Classic 2" w:semiHidden="1" w:unhideWhenUsed="1"/>
-    <w:lsdException w:name="Table Classic 3" w:semiHidden="1" w:unhideWhenUsed="1"/>
-    <w:lsdException w:name="Table Classic 4" w:semiHidden="1" w:unhideWhenUsed="1"/>
-    <w:lsdException w:name="Table Colorful 1" w:semiHidden="1" w:unhideWhenUsed="1"/>
-    <w:lsdException w:name="Table Colorful 2" w:semiHidden="1" w:unhideWhenUsed="1"/>
-    <w:lsdException w:name="Table Colorful 3" w:semiHidden="1" w:unhideWhenUsed="1"/>
-    <w:lsdException w:name="Table Columns 1" w:semiHidden="1" w:unhideWhenUsed="1"/>
-    <w:lsdException w:name="Table Columns 2" w:semiHidden="1" w:unhideWhenUsed="1"/>
-    <w:lsdException w:name="Table Columns 3" w:semiHidden="1" w:unhideWhenUsed="1"/>
-    <w:lsdException w:name="Table Columns 4" w:semiHidden="1" w:unhideWhenUsed="1"/>
-    <w:lsdException w:name="Table Columns 5" w:semiHidden="1" w:unhideWhenUsed="1"/>
-    <w:lsdException w:name="Table Grid 1" w:semiHidden="1" w:unhideWhenUsed="1"/>
-    <w:lsdException w:name="Table Grid 2" w:semiHidden="1" w:unhideWhenUsed="1"/>
-    <w:lsdException w:name="Table Grid 3" w:semiHidden="1" w:unhideWhenUsed="1"/>
-    <w:lsdException w:name="Table Grid 4" w:semiHidden="1" w:unhideWhenUsed="1"/>
-    <w:lsdException w:name="Table Grid 5" w:semiHidden="1" w:unhideWhenUsed="1"/>
-    <w:lsdException w:name="Table Grid 6" w:semiHidden="1" w:unhideWhenUsed="1"/>
-    <w:lsdException w:name="Table Grid 7" w:semiHidden="1" w:unhideWhenUsed="1"/>
-    <w:lsdException w:name="Table Grid 8" w:semiHidden="1" w:unhideWhenUsed="1"/>
-    <w:lsdException w:name="Table List 1" w:semiHidden="1" w:unhideWhenUsed="1"/>
-    <w:lsdException w:name="Table List 2" w:semiHidden="1" w:unhideWhenUsed="1"/>
-    <w:lsdException w:name="Table List 3" w:semiHidden="1" w:unhideWhenUsed="1"/>
-    <w:lsdException w:name="Table List 4" w:semiHidden="1" w:unhideWhenUsed="1"/>
-    <w:lsdException w:name="Table List 5" w:semiHidden="1" w:unhideWhenUsed="1"/>
-    <w:lsdException w:name="Table List 6" w:semiHidden="1" w:unhideWhenUsed="1"/>
-    <w:lsdException w:name="Table List 7" w:semiHidden="1" w:unhideWhenUsed="1"/>
-    <w:lsdException w:name="Table List 8" w:semiHidden="1" w:unhideWhenUsed="1"/>
-    <w:lsdException w:name="Table 3D effects 1" w:semiHidden="1" w:unhideWhenUsed="1"/>
-    <w:lsdException w:name="Table 3D effects 2" w:semiHidden="1" w:unhideWhenUsed="1"/>
-    <w:lsdException w:name="Table 3D effects 3" w:semiHidden="1" w:unhideWhenUsed="1"/>
-    <w:lsdException w:name="Table Contemporary" w:semiHidden="1" w:unhideWhenUsed="1"/>
-    <w:lsdException w:name="Table Elegant" w:semiHidden="1" w:unhideWhenUsed="1"/>
-    <w:lsdException w:name="Table Professional" w:semiHidden="1" w:unhideWhenUsed="1"/>
-    <w:lsdException w:name="Table Subtle 1" w:semiHidden="1" w:unhideWhenUsed="1"/>
-    <w:lsdException w:name="Table Subtle 2" w:semiHidden="1" w:unhideWhenUsed="1"/>
-    <w:lsdException w:name="Table Web 1" w:semiHidden="1" w:unhideWhenUsed="1"/>
-    <w:lsdException w:name="Table Web 2" w:semiHidden="1" w:unhideWhenUsed="1"/>
-    <w:lsdException w:name="Table Web 3" w:semiHidden="1" w:unhideWhenUsed="1"/>
-    <w:lsdException w:name="Balloon Text" w:semiHidden="1" w:unhideWhenUsed="1"/>
-    <w:lsdException w:name="Table Theme" w:semiHidden="1" w:unhideWhenUsed="1"/>
-    <w:lsdException w:name="Placeholder Text" w:semiHidden="1" w:uiPriority="99"/>
-    <w:lsdException w:name="No Spacing" w:uiPriority="1" w:qFormat="1"/>
-    <w:lsdException w:name="Light Shading" w:uiPriority="60"/>
-    <w:lsdException w:name="Light List" w:uiPriority="61"/>
-    <w:lsdException w:name="Light Grid" w:uiPriority="62"/>
-    <w:lsdException w:name="Medium Shading 1" w:uiPriority="63"/>
-    <w:lsdException w:name="Medium Shading 2" w:uiPriority="64"/>
-    <w:lsdException w:name="Medium List 1" w:uiPriority="65"/>
-    <w:lsdException w:name="Medium List 2" w:uiPriority="66"/>
-    <w:lsdException w:name="Medium Grid 1" w:uiPriority="67"/>
-    <w:lsdException w:name="Medium Grid 2" w:uiPriority="68"/>
-    <w:lsdException w:name="Medium Grid 3" w:uiPriority="69"/>
-    <w:lsdException w:name="Dark List" w:uiPriority="70"/>
-    <w:lsdException w:name="Colorful Shading" w:uiPriority="71"/>
-    <w:lsdException w:name="Colorful List" w:uiPriority="72"/>
-    <w:lsdException w:name="Colorful Grid" w:uiPriority="73"/>
-    <w:lsdException w:name="Light Shading Accent 1" w:uiPriority="60"/>
-    <w:lsdException w:name="Light List Accent 1" w:uiPriority="61"/>
-    <w:lsdException w:name="Light Grid Accent 1" w:uiPriority="62"/>
-    <w:lsdException w:name="Medium Shading 1 Accent 1" w:uiPriority="63"/>
-    <w:lsdException w:name="Medium Shading 2 Accent 1" w:uiPriority="64"/>
-    <w:lsdException w:name="Medium List 1 Accent 1" w:uiPriority="65"/>
-    <w:lsdException w:name="Revision" w:semiHidden="1" w:uiPriority="99"/>
-    <w:lsdException w:name="List Paragraph" w:uiPriority="34" w:qFormat="1"/>
-    <w:lsdException w:name="Quote" w:uiPriority="29" w:qFormat="1"/>
-    <w:lsdException w:name="Intense Quote" w:uiPriority="30" w:qFormat="1"/>
-    <w:lsdException w:name="Medium List 2 Accent 1" w:uiPriority="66"/>
-    <w:lsdException w:name="Medium Grid 1 Accent 1" w:uiPriority="67"/>
-    <w:lsdException w:name="Medium Grid 2 Accent 1" w:uiPriority="68"/>
-    <w:lsdException w:name="Medium Grid 3 Accent 1" w:uiPriority="69"/>
-    <w:lsdException w:name="Dark List Accent 1" w:uiPriority="70"/>
-    <w:lsdException w:name="Colorful Shading Accent 1" w:uiPriority="71"/>
-    <w:lsdException w:name="Colorful List Accent 1" w:uiPriority="72"/>
-    <w:lsdException w:name="Colorful Grid Accent 1" w:uiPriority="73"/>
-    <w:lsdException w:name="Light Shading Accent 2" w:uiPriority="60"/>
-    <w:lsdException w:name="Light List Accent 2" w:uiPriority="61"/>
-    <w:lsdException w:name="Light Grid Accent 2" w:uiPriority="62"/>
-    <w:lsdException w:name="Medium Shading 1 Accent 2" w:uiPriority="63"/>
-    <w:lsdException w:name="Medium Shading 2 Accent 2" w:uiPriority="64"/>
-    <w:lsdException w:name="Medium List 1 Accent 2" w:uiPriority="65"/>
-    <w:lsdException w:name="Medium List 2 Accent 2" w:uiPriority="66"/>
-    <w:lsdException w:name="Medium Grid 1 Accent 2" w:uiPriority="67"/>
-    <w:lsdException w:name="Medium Grid 2 Accent 2" w:uiPriority="68"/>
-    <w:lsdException w:name="Medium Grid 3 Accent 2" w:uiPriority="69"/>
-    <w:lsdException w:name="Dark List Accent 2" w:uiPriority="70"/>
-    <w:lsdException w:name="Colorful Shading Accent 2" w:uiPriority="71"/>
-    <w:lsdException w:name="Colorful List Accent 2" w:uiPriority="72"/>
-    <w:lsdException w:name="Colorful Grid Accent 2" w:uiPriority="73"/>
-    <w:lsdException w:name="Light Shading Accent 3" w:uiPriority="60"/>
-    <w:lsdException w:name="Light List Accent 3" w:uiPriority="61"/>
-    <w:lsdException w:name="Light Grid Accent 3" w:uiPriority="62"/>
-    <w:lsdException w:name="Medium Shading 1 Accent 3" w:uiPriority="63"/>
-    <w:lsdException w:name="Medium Shading 2 Accent 3" w:uiPriority="64"/>
-    <w:lsdException w:name="Medium List 1 Accent 3" w:uiPriority="65"/>
-    <w:lsdException w:name="Medium List 2 Accent 3" w:uiPriority="66"/>
-    <w:lsdException w:name="Medium Grid 1 Accent 3" w:uiPriority="67"/>
-    <w:lsdException w:name="Medium Grid 2 Accent 3" w:uiPriority="68"/>
-    <w:lsdException w:name="Medium Grid 3 Accent 3" w:uiPriority="69"/>
-    <w:lsdException w:name="Dark List Accent 3" w:uiPriority="70"/>
-    <w:lsdException w:name="Colorful Shading Accent 3" w:uiPriority="71"/>
-    <w:lsdException w:name="Colorful List Accent 3" w:uiPriority="72"/>
-    <w:lsdException w:name="Colorful Grid Accent 3" w:uiPriority="73"/>
-    <w:lsdException w:name="Light Shading Accent 4" w:uiPriority="60"/>
-    <w:lsdException w:name="Light List Accent 4" w:uiPriority="61"/>
-    <w:lsdException w:name="Light Grid Accent 4" w:uiPriority="62"/>
-    <w:lsdException w:name="Medium Shading 1 Accent 4" w:uiPriority="63"/>
-    <w:lsdException w:name="Medium Shading 2 Accent 4" w:uiPriority="64"/>
-    <w:lsdException w:name="Medium List 1 Accent 4" w:uiPriority="65"/>
-    <w:lsdException w:name="Medium List 2 Accent 4" w:uiPriority="66"/>
-    <w:lsdException w:name="Medium Grid 1 Accent 4" w:uiPriority="67"/>
-    <w:lsdException w:name="Medium Grid 2 Accent 4" w:uiPriority="68"/>
-    <w:lsdException w:name="Medium Grid 3 Accent 4" w:uiPriority="69"/>
-    <w:lsdException w:name="Dark List Accent 4" w:uiPriority="70"/>
-    <w:lsdException w:name="Colorful Shading Accent 4" w:uiPriority="71"/>
-    <w:lsdException w:name="Colorful List Accent 4" w:uiPriority="72"/>
-    <w:lsdException w:name="Colorful Grid Accent 4" w:uiPriority="73"/>
-    <w:lsdException w:name="Light Shading Accent 5" w:uiPriority="60"/>
-    <w:lsdException w:name="Light List Accent 5" w:uiPriority="61"/>
-    <w:lsdException w:name="Light Grid Accent 5" w:uiPriority="62"/>
-    <w:lsdException w:name="Medium Shading 1 Accent 5" w:uiPriority="63"/>
-    <w:lsdException w:name="Medium Shading 2 Accent 5" w:uiPriority="64"/>
-    <w:lsdException w:name="Medium List 1 Accent 5" w:uiPriority="65"/>
-    <w:lsdException w:name="Medium List 2 Accent 5" w:uiPriority="66"/>
-    <w:lsdException w:name="Medium Grid 1 Accent 5" w:uiPriority="67"/>
-    <w:lsdException w:name="Medium Grid 2 Accent 5" w:uiPriority="68"/>
-    <w:lsdException w:name="Medium Grid 3 Accent 5" w:uiPriority="69"/>
-    <w:lsdException w:name="Dark List Accent 5" w:uiPriority="70"/>
-    <w:lsdException w:name="Colorful Shading Accent 5" w:uiPriority="71"/>
-    <w:lsdException w:name="Colorful List Accent 5" w:uiPriority="72"/>
-    <w:lsdException w:name="Colorful Grid Accent 5" w:uiPriority="73"/>
-    <w:lsdException w:name="Light Shading Accent 6" w:uiPriority="60"/>
-    <w:lsdException w:name="Light List Accent 6" w:uiPriority="61"/>
-    <w:lsdException w:name="Light Grid Accent 6" w:uiPriority="62"/>
-    <w:lsdException w:name="Medium Shading 1 Accent 6" w:uiPriority="63"/>
-    <w:lsdException w:name="Medium Shading 2 Accent 6" w:uiPriority="64"/>
-    <w:lsdException w:name="Medium List 1 Accent 6" w:uiPriority="65"/>
-    <w:lsdException w:name="Medium List 2 Accent 6" w:uiPriority="66"/>
-    <w:lsdException w:name="Medium Grid 1 Accent 6" w:uiPriority="67"/>
-    <w:lsdException w:name="Medium Grid 2 Accent 6" w:uiPriority="68"/>
-    <w:lsdException w:name="Medium Grid 3 Accent 6" w:uiPriority="69"/>
-    <w:lsdException w:name="Dark List Accent 6" w:uiPriority="70"/>
-    <w:lsdException w:name="Colorful Shading Accent 6" w:uiPriority="71"/>
-    <w:lsdException w:name="Colorful List Accent 6" w:uiPriority="72"/>
-    <w:lsdException w:name="Colorful Grid Accent 6" w:uiPriority="73"/>
-    <w:lsdException w:name="Subtle Emphasis" w:uiPriority="19" w:qFormat="1"/>
-    <w:lsdException w:name="Intense Emphasis" w:uiPriority="21" w:qFormat="1"/>
-    <w:lsdException w:name="Subtle Reference" w:uiPriority="31" w:qFormat="1"/>
-    <w:lsdException w:name="Intense Reference" w:uiPriority="32" w:qFormat="1"/>
-    <w:lsdException w:name="Book Title" w:uiPriority="33" w:qFormat="1"/>
-    <w:lsdException w:name="Bibliography" w:semiHidden="1" w:uiPriority="37" w:unhideWhenUsed="1"/>
-    <w:lsdException w:name="TOC Heading" w:semiHidden="1" w:uiPriority="39" w:unhideWhenUsed="1" w:qFormat="1"/>
-    <w:lsdException w:name="Plain Table 1" w:uiPriority="41"/>
-    <w:lsdException w:name="Plain Table 2" w:uiPriority="42"/>
-    <w:lsdException w:name="Plain Table 3" w:uiPriority="43"/>
-    <w:lsdException w:name="Plain Table 4" w:uiPriority="44"/>
-    <w:lsdException w:name="Plain Table 5" w:uiPriority="45"/>
-    <w:lsdException w:name="Grid Table Light" w:uiPriority="40"/>
-    <w:lsdException w:name="Grid Table 1 Light" w:uiPriority="46"/>
-    <w:lsdException w:name="Grid Table 2" w:uiPriority="47"/>
-    <w:lsdException w:name="Grid Table 3" w:uiPriority="48"/>
-    <w:lsdException w:name="Grid Table 4" w:uiPriority="49"/>
-    <w:lsdException w:name="Grid Table 5 Dark" w:uiPriority="50"/>
-    <w:lsdException w:name="Grid Table 6 Colorful" w:uiPriority="51"/>
-    <w:lsdException w:name="Grid Table 7 Colorful" w:uiPriority="52"/>
-    <w:lsdException w:name="Grid Table 1 Light Accent 1" w:uiPriority="46"/>
-    <w:lsdException w:name="Grid Table 2 Accent 1" w:uiPriority="47"/>
-    <w:lsdException w:name="Grid Table 3 Accent 1" w:uiPriority="48"/>
-    <w:lsdException w:name="Grid Table 4 Accent 1" w:uiPriority="49"/>
-    <w:lsdException w:name="Grid Table 5 Dark Accent 1" w:uiPriority="50"/>
-    <w:lsdException w:name="Grid Table 6 Colorful Accent 1" w:uiPriority="51"/>
-    <w:lsdException w:name="Grid Table 7 Colorful Accent 1" w:uiPriority="52"/>
-    <w:lsdException w:name="Grid Table 1 Light Accent 2" w:uiPriority="46"/>
-    <w:lsdException w:name="Grid Table 2 Accent 2" w:uiPriority="47"/>
-    <w:lsdException w:name="Grid Table 3 Accent 2" w:uiPriority="48"/>
-    <w:lsdException w:name="Grid Table 4 Accent 2" w:uiPriority="49"/>
-    <w:lsdException w:name="Grid Table 5 Dark Accent 2" w:uiPriority="50"/>
-    <w:lsdException w:name="Grid Table 6 Colorful Accent 2" w:uiPriority="51"/>
-    <w:lsdException w:name="Grid Table 7 Colorful Accent 2" w:uiPriority="52"/>
-    <w:lsdException w:name="Grid Table 1 Light Accent 3" w:uiPriority="46"/>
-    <w:lsdException w:name="Grid Table 2 Accent 3" w:uiPriority="47"/>
-    <w:lsdException w:name="Grid Table 3 Accent 3" w:uiPriority="48"/>
-    <w:lsdException w:name="Grid Table 4 Accent 3" w:uiPriority="49"/>
-    <w:lsdException w:name="Grid Table 5 Dark Accent 3" w:uiPriority="50"/>
-    <w:lsdException w:name="Grid Table 6 Colorful Accent 3" w:uiPriority="51"/>
-    <w:lsdException w:name="Grid Table 7 Colorful Accent 3" w:uiPriority="52"/>
-    <w:lsdException w:name="Grid Table 1 Light Accent 4" w:uiPriority="46"/>
-    <w:lsdException w:name="Grid Table 2 Accent 4" w:uiPriority="47"/>
-    <w:lsdException w:name="Grid Table 3 Accent 4" w:uiPriority="48"/>
-    <w:lsdException w:name="Grid Table 4 Accent 4" w:uiPriority="49"/>
-    <w:lsdException w:name="Grid Table 5 Dark Accent 4" w:uiPriority="50"/>
-    <w:lsdException w:name="Grid Table 6 Colorful Accent 4" w:uiPriority="51"/>
-    <w:lsdException w:name="Grid Table 7 Colorful Accent 4" w:uiPriority="52"/>
-    <w:lsdException w:name="Grid Table 1 Light Accent 5" w:uiPriority="46"/>
-    <w:lsdException w:name="Grid Table 2 Accent 5" w:uiPriority="47"/>
-    <w:lsdException w:name="Grid Table 3 Accent 5" w:uiPriority="48"/>
-    <w:lsdException w:name="Grid Table 4 Accent 5" w:uiPriority="49"/>
-    <w:lsdException w:name="Grid Table 5 Dark Accent 5" w:uiPriority="50"/>
-    <w:lsdException w:name="Grid Table 6 Colorful Accent 5" w:uiPriority="51"/>
-    <w:lsdException w:name="Grid Table 7 Colorful Accent 5" w:uiPriority="52"/>
-    <w:lsdException w:name="Grid Table 1 Light Accent 6" w:uiPriority="46"/>
-    <w:lsdException w:name="Grid Table 2 Accent 6" w:uiPriority="47"/>
-    <w:lsdException w:name="Grid Table 3 Accent 6" w:uiPriority="48"/>
-    <w:lsdException w:name="Grid Table 4 Accent 6" w:uiPriority="49"/>
-    <w:lsdException w:name="Grid Table 5 Dark Accent 6" w:uiPriority="50"/>
-    <w:lsdException w:name="Grid Table 6 Colorful Accent 6" w:uiPriority="51"/>
-    <w:lsdException w:name="Grid Table 7 Colorful Accent 6" w:uiPriority="52"/>
-    <w:lsdException w:name="List Table 1 Light" w:uiPriority="46"/>
-    <w:lsdException w:name="List Table 2" w:uiPriority="47"/>
-    <w:lsdException w:name="List Table 3" w:uiPriority="48"/>
-    <w:lsdException w:name="List Table 4" w:uiPriority="49"/>
-    <w:lsdException w:name="List Table 5 Dark" w:uiPriority="50"/>
-    <w:lsdException w:name="List Table 6 Colorful" w:uiPriority="51"/>
-    <w:lsdException w:name="List Table 7 Colorful" w:uiPriority="52"/>
-    <w:lsdException w:name="List Table 1 Light Accent 1" w:uiPriority="46"/>
-    <w:lsdException w:name="List Table 2 Accent 1" w:uiPriority="47"/>
-    <w:lsdException w:name="List Table 3 Accent 1" w:uiPriority="48"/>
-    <w:lsdException w:name="List Table 4 Accent 1" w:uiPriority="49"/>
-    <w:lsdException w:name="List Table 5 Dark Accent 1" w:uiPriority="50"/>
-    <w:lsdException w:name="List Table 6 Colorful Accent 1" w:uiPriority="51"/>
-    <w:lsdException w:name="List Table 7 Colorful Accent 1" w:uiPriority="52"/>
-    <w:lsdException w:name="List Table 1 Light Accent 2" w:uiPriority="46"/>
-    <w:lsdException w:name="List Table 2 Accent 2" w:uiPriority="47"/>
-    <w:lsdException w:name="List Table 3 Accent 2" w:uiPriority="48"/>
-    <w:lsdException w:name="List Table 4 Accent 2" w:uiPriority="49"/>
-    <w:lsdException w:name="List Table 5 Dark Accent 2" w:uiPriority="50"/>
-    <w:lsdException w:name="List Table 6 Colorful Accent 2" w:uiPriority="51"/>
-    <w:lsdException w:name="List Table 7 Colorful Accent 2" w:uiPriority="52"/>
-    <w:lsdException w:name="List Table 1 Light Accent 3" w:uiPriority="46"/>
-    <w:lsdException w:name="List Table 2 Accent 3" w:uiPriority="47"/>
-    <w:lsdException w:name="List Table 3 Accent 3" w:uiPriority="48"/>
-    <w:lsdException w:name="List Table 4 Accent 3" w:uiPriority="49"/>
-    <w:lsdException w:name="List Table 5 Dark Accent 3" w:uiPriority="50"/>
-    <w:lsdException w:name="List Table 6 Colorful Accent 3" w:uiPriority="51"/>
-    <w:lsdException w:name="List Table 7 Colorful Accent 3" w:uiPriority="52"/>
-    <w:lsdException w:name="List Table 1 Light Accent 4" w:uiPriority="46"/>
-    <w:lsdException w:name="List Table 2 Accent 4" w:uiPriority="47"/>
-    <w:lsdException w:name="List Table 3 Accent 4" w:uiPriority="48"/>
-    <w:lsdException w:name="List Table 4 Accent 4" w:uiPriority="49"/>
-    <w:lsdException w:name="List Table 5 Dark Accent 4" w:uiPriority="50"/>
-    <w:lsdException w:name="List Table 6 Colorful Accent 4" w:uiPriority="51"/>
-    <w:lsdException w:name="List Table 7 Colorful Accent 4" w:uiPriority="52"/>
-    <w:lsdException w:name="List Table 1 Light Accent 5" w:uiPriority="46"/>
-    <w:lsdException w:name="List Table 2 Accent 5" w:uiPriority="47"/>
-    <w:lsdException w:name="List Table 3 Accent 5" w:uiPriority="48"/>
-    <w:lsdException w:name="List Table 4 Accent 5" w:uiPriority="49"/>
-    <w:lsdException w:name="List Table 5 Dark Accent 5" w:uiPriority="50"/>
-    <w:lsdException w:name="List Table 6 Colorful Accent 5" w:uiPriority="51"/>
-    <w:lsdException w:name="List Table 7 Colorful Accent 5" w:uiPriority="52"/>
-    <w:lsdException w:name="List Table 1 Light Accent 6" w:uiPriority="46"/>
-    <w:lsdException w:name="List Table 2 Accent 6" w:uiPriority="47"/>
-    <w:lsdException w:name="List Table 3 Accent 6" w:uiPriority="48"/>
-    <w:lsdException w:name="List Table 4 Accent 6" w:uiPriority="49"/>
-    <w:lsdException w:name="List Table 5 Dark Accent 6" w:uiPriority="50"/>
-    <w:lsdException w:name="List Table 6 Colorful Accent 6" w:uiPriority="51"/>
-    <w:lsdException w:name="List Table 7 Colorful Accent 6" w:uiPriority="52"/>
+  <w:latentStyles w:defLockedState="0" w:defUIPriority="0" w:defSemiHidden="1" w:defUnhideWhenUsed="1" w:defQFormat="0" w:count="267">
+    <w:lsdException w:name="Normal" w:semiHidden="0" w:unhideWhenUsed="0" w:qFormat="1"/>
+    <w:lsdException w:name="heading 1" w:semiHidden="0" w:unhideWhenUsed="0" w:qFormat="1"/>
+    <w:lsdException w:name="heading 2" w:qFormat="1"/>
+    <w:lsdException w:name="heading 3" w:qFormat="1"/>
+    <w:lsdException w:name="heading 4" w:qFormat="1"/>
+    <w:lsdException w:name="heading 5" w:semiHidden="0" w:unhideWhenUsed="0" w:qFormat="1"/>
+    <w:lsdException w:name="heading 6" w:semiHidden="0" w:unhideWhenUsed="0" w:qFormat="1"/>
+    <w:lsdException w:name="heading 7" w:qFormat="1"/>
+    <w:lsdException w:name="heading 8" w:qFormat="1"/>
+    <w:lsdException w:name="heading 9" w:qFormat="1"/>
+    <w:lsdException w:name="caption" w:qFormat="1"/>
+    <w:lsdException w:name="List Number" w:semiHidden="0" w:unhideWhenUsed="0"/>
+    <w:lsdException w:name="List 4" w:semiHidden="0" w:unhideWhenUsed="0"/>
+    <w:lsdException w:name="List 5" w:semiHidden="0" w:unhideWhenUsed="0"/>
+    <w:lsdException w:name="Title" w:semiHidden="0" w:unhideWhenUsed="0" w:qFormat="1"/>
+    <w:lsdException w:name="Subtitle" w:semiHidden="0" w:unhideWhenUsed="0" w:qFormat="1"/>
+    <w:lsdException w:name="Salutation" w:semiHidden="0" w:unhideWhenUsed="0"/>
+    <w:lsdException w:name="Date" w:semiHidden="0" w:unhideWhenUsed="0"/>
+    <w:lsdException w:name="Body Text First Indent" w:semiHidden="0" w:unhideWhenUsed="0"/>
+    <w:lsdException w:name="Strong" w:semiHidden="0" w:unhideWhenUsed="0" w:qFormat="1"/>
+    <w:lsdException w:name="Emphasis" w:semiHidden="0" w:unhideWhenUsed="0" w:qFormat="1"/>
+    <w:lsdException w:name="Table Grid" w:semiHidden="0" w:unhideWhenUsed="0"/>
+    <w:lsdException w:name="Placeholder Text" w:uiPriority="99" w:unhideWhenUsed="0"/>
+    <w:lsdException w:name="No Spacing" w:semiHidden="0" w:uiPriority="1" w:unhideWhenUsed="0" w:qFormat="1"/>
+    <w:lsdException w:name="Light Shading" w:semiHidden="0" w:uiPriority="60" w:unhideWhenUsed="0"/>
+    <w:lsdException w:name="Light List" w:semiHidden="0" w:uiPriority="61" w:unhideWhenUsed="0"/>
+    <w:lsdException w:name="Light Grid" w:semiHidden="0" w:uiPriority="62" w:unhideWhenUsed="0"/>
+    <w:lsdException w:name="Medium Shading 1" w:semiHidden="0" w:uiPriority="63" w:unhideWhenUsed="0"/>
+    <w:lsdException w:name="Medium Shading 2" w:semiHidden="0" w:uiPriority="64" w:unhideWhenUsed="0"/>
+    <w:lsdException w:name="Medium List 1" w:semiHidden="0" w:uiPriority="65" w:unhideWhenUsed="0"/>
+    <w:lsdException w:name="Medium List 2" w:semiHidden="0" w:uiPriority="66" w:unhideWhenUsed="0"/>
+    <w:lsdException w:name="Medium Grid 1" w:semiHidden="0" w:uiPriority="67" w:unhideWhenUsed="0"/>
+    <w:lsdException w:name="Medium Grid 2" w:semiHidden="0" w:uiPriority="68" w:unhideWhenUsed="0"/>
+    <w:lsdException w:name="Medium Grid 3" w:semiHidden="0" w:uiPriority="69" w:unhideWhenUsed="0"/>
+    <w:lsdException w:name="Dark List" w:semiHidden="0" w:uiPriority="70" w:unhideWhenUsed="0"/>
+    <w:lsdException w:name="Colorful Shading" w:semiHidden="0" w:uiPriority="71" w:unhideWhenUsed="0"/>
+    <w:lsdException w:name="Colorful List" w:semiHidden="0" w:uiPriority="72" w:unhideWhenUsed="0"/>
+    <w:lsdException w:name="Colorful Grid" w:semiHidden="0" w:uiPriority="73" w:unhideWhenUsed="0"/>
+    <w:lsdException w:name="Light Shading Accent 1" w:semiHidden="0" w:uiPriority="60" w:unhideWhenUsed="0"/>
+    <w:lsdException w:name="Light List Accent 1" w:semiHidden="0" w:uiPriority="61" w:unhideWhenUsed="0"/>
+    <w:lsdException w:name="Light Grid Accent 1" w:semiHidden="0" w:uiPriority="62" w:unhideWhenUsed="0"/>
+    <w:lsdException w:name="Medium Shading 1 Accent 1" w:semiHidden="0" w:uiPriority="63" w:unhideWhenUsed="0"/>
+    <w:lsdException w:name="Medium Shading 2 Accent 1" w:semiHidden="0" w:uiPriority="64" w:unhideWhenUsed="0"/>
+    <w:lsdException w:name="Medium List 1 Accent 1" w:semiHidden="0" w:uiPriority="65" w:unhideWhenUsed="0"/>
+    <w:lsdException w:name="Revision" w:uiPriority="99" w:unhideWhenUsed="0"/>
+    <w:lsdException w:name="List Paragraph" w:semiHidden="0" w:uiPriority="34" w:unhideWhenUsed="0" w:qFormat="1"/>
+    <w:lsdException w:name="Quote" w:semiHidden="0" w:uiPriority="29" w:unhideWhenUsed="0" w:qFormat="1"/>
+    <w:lsdException w:name="Intense Quote" w:semiHidden="0" w:uiPriority="30" w:unhideWhenUsed="0" w:qFormat="1"/>
+    <w:lsdException w:name="Medium List 2 Accent 1" w:semiHidden="0" w:uiPriority="66" w:unhideWhenUsed="0"/>
+    <w:lsdException w:name="Medium Grid 1 Accent 1" w:semiHidden="0" w:uiPriority="67" w:unhideWhenUsed="0"/>
+    <w:lsdException w:name="Medium Grid 2 Accent 1" w:semiHidden="0" w:uiPriority="68" w:unhideWhenUsed="0"/>
+    <w:lsdException w:name="Medium Grid 3 Accent 1" w:semiHidden="0" w:uiPriority="69" w:unhideWhenUsed="0"/>
+    <w:lsdException w:name="Dark List Accent 1" w:semiHidden="0" w:uiPriority="70" w:unhideWhenUsed="0"/>
+    <w:lsdException w:name="Colorful Shading Accent 1" w:semiHidden="0" w:uiPriority="71" w:unhideWhenUsed="0"/>
+    <w:lsdException w:name="Colorful List Accent 1" w:semiHidden="0" w:uiPriority="72" w:unhideWhenUsed="0"/>
+    <w:lsdException w:name="Colorful Grid Accent 1" w:semiHidden="0" w:uiPriority="73" w:unhideWhenUsed="0"/>
+    <w:lsdException w:name="Light Shading Accent 2" w:semiHidden="0" w:uiPriority="60" w:unhideWhenUsed="0"/>
+    <w:lsdException w:name="Light List Accent 2" w:semiHidden="0" w:uiPriority="61" w:unhideWhenUsed="0"/>
+    <w:lsdException w:name="Light Grid Accent 2" w:semiHidden="0" w:uiPriority="62" w:unhideWhenUsed="0"/>
+    <w:lsdException w:name="Medium Shading 1 Accent 2" w:semiHidden="0" w:uiPriority="63" w:unhideWhenUsed="0"/>
+    <w:lsdException w:name="Medium Shading 2 Accent 2" w:semiHidden="0" w:uiPriority="64" w:unhideWhenUsed="0"/>
+    <w:lsdException w:name="Medium List 1 Accent 2" w:semiHidden="0" w:uiPriority="65" w:unhideWhenUsed="0"/>
+    <w:lsdException w:name="Medium List 2 Accent 2" w:semiHidden="0" w:uiPriority="66" w:unhideWhenUsed="0"/>
+    <w:lsdException w:name="Medium Grid 1 Accent 2" w:semiHidden="0" w:uiPriority="67" w:unhideWhenUsed="0"/>
+    <w:lsdException w:name="Medium Grid 2 Accent 2" w:semiHidden="0" w:uiPriority="68" w:unhideWhenUsed="0"/>
+    <w:lsdException w:name="Medium Grid 3 Accent 2" w:semiHidden="0" w:uiPriority="69" w:unhideWhenUsed="0"/>
+    <w:lsdException w:name="Dark List Accent 2" w:semiHidden="0" w:uiPriority="70" w:unhideWhenUsed="0"/>
+    <w:lsdException w:name="Colorful Shading Accent 2" w:semiHidden="0" w:uiPriority="71" w:unhideWhenUsed="0"/>
+    <w:lsdException w:name="Colorful List Accent 2" w:semiHidden="0" w:uiPriority="72" w:unhideWhenUsed="0"/>
+    <w:lsdException w:name="Colorful Grid Accent 2" w:semiHidden="0" w:uiPriority="73" w:unhideWhenUsed="0"/>
+    <w:lsdException w:name="Light Shading Accent 3" w:semiHidden="0" w:uiPriority="60" w:unhideWhenUsed="0"/>
+    <w:lsdException w:name="Light List Accent 3" w:semiHidden="0" w:uiPriority="61" w:unhideWhenUsed="0"/>
+    <w:lsdException w:name="Light Grid Accent 3" w:semiHidden="0" w:uiPriority="62" w:unhideWhenUsed="0"/>
+    <w:lsdException w:name="Medium Shading 1 Accent 3" w:semiHidden="0" w:uiPriority="63" w:unhideWhenUsed="0"/>
+    <w:lsdException w:name="Medium Shading 2 Accent 3" w:semiHidden="0" w:uiPriority="64" w:unhideWhenUsed="0"/>
+    <w:lsdException w:name="Medium List 1 Accent 3" w:semiHidden="0" w:uiPriority="65" w:unhideWhenUsed="0"/>
+    <w:lsdException w:name="Medium List 2 Accent 3" w:semiHidden="0" w:uiPriority="66" w:unhideWhenUsed="0"/>
+    <w:lsdException w:name="Medium Grid 1 Accent 3" w:semiHidden="0" w:uiPriority="67" w:unhideWhenUsed="0"/>
+    <w:lsdException w:name="Medium Grid 2 Accent 3" w:semiHidden="0" w:uiPriority="68" w:unhideWhenUsed="0"/>
+    <w:lsdException w:name="Medium Grid 3 Accent 3" w:semiHidden="0" w:uiPriority="69" w:unhideWhenUsed="0"/>
+    <w:lsdException w:name="Dark List Accent 3" w:semiHidden="0" w:uiPriority="70" w:unhideWhenUsed="0"/>
+    <w:lsdException w:name="Colorful Shading Accent 3" w:semiHidden="0" w:uiPriority="71" w:unhideWhenUsed="0"/>
+    <w:lsdException w:name="Colorful List Accent 3" w:semiHidden="0" w:uiPriority="72" w:unhideWhenUsed="0"/>
+    <w:lsdException w:name="Colorful Grid Accent 3" w:semiHidden="0" w:uiPriority="73" w:unhideWhenUsed="0"/>
+    <w:lsdException w:name="Light Shading Accent 4" w:semiHidden="0" w:uiPriority="60" w:unhideWhenUsed="0"/>
+    <w:lsdException w:name="Light List Accent 4" w:semiHidden="0" w:uiPriority="61" w:unhideWhenUsed="0"/>
+    <w:lsdException w:name="Light Grid Accent 4" w:semiHidden="0" w:uiPriority="62" w:unhideWhenUsed="0"/>
+    <w:lsdException w:name="Medium Shading 1 Accent 4" w:semiHidden="0" w:uiPriority="63" w:unhideWhenUsed="0"/>
+    <w:lsdException w:name="Medium Shading 2 Accent 4" w:semiHidden="0" w:uiPriority="64" w:unhideWhenUsed="0"/>
+    <w:lsdException w:name="Medium List 1 Accent 4" w:semiHidden="0" w:uiPriority="65" w:unhideWhenUsed="0"/>
+    <w:lsdException w:name="Medium List 2 Accent 4" w:semiHidden="0" w:uiPriority="66" w:unhideWhenUsed="0"/>
+    <w:lsdException w:name="Medium Grid 1 Accent 4" w:semiHidden="0" w:uiPriority="67" w:unhideWhenUsed="0"/>
+    <w:lsdException w:name="Medium Grid 2 Accent 4" w:semiHidden="0" w:uiPriority="68" w:unhideWhenUsed="0"/>
+    <w:lsdException w:name="Medium Grid 3 Accent 4" w:semiHidden="0" w:uiPriority="69" w:unhideWhenUsed="0"/>
+    <w:lsdException w:name="Dark List Accent 4" w:semiHidden="0" w:uiPriority="70" w:unhideWhenUsed="0"/>
+    <w:lsdException w:name="Colorful Shading Accent 4" w:semiHidden="0" w:uiPriority="71" w:unhideWhenUsed="0"/>
+    <w:lsdException w:name="Colorful List Accent 4" w:semiHidden="0" w:uiPriority="72" w:unhideWhenUsed="0"/>
+    <w:lsdException w:name="Colorful Grid Accent 4" w:semiHidden="0" w:uiPriority="73" w:unhideWhenUsed="0"/>
+    <w:lsdException w:name="Light Shading Accent 5" w:semiHidden="0" w:uiPriority="60" w:unhideWhenUsed="0"/>
+    <w:lsdException w:name="Light List Accent 5" w:semiHidden="0" w:uiPriority="61" w:unhideWhenUsed="0"/>
+    <w:lsdException w:name="Light Grid Accent 5" w:semiHidden="0" w:uiPriority="62" w:unhideWhenUsed="0"/>
+    <w:lsdException w:name="Medium Shading 1 Accent 5" w:semiHidden="0" w:uiPriority="63" w:unhideWhenUsed="0"/>
+    <w:lsdException w:name="Medium Shading 2 Accent 5" w:semiHidden="0" w:uiPriority="64" w:unhideWhenUsed="0"/>
+    <w:lsdException w:name="Medium List 1 Accent 5" w:semiHidden="0" w:uiPriority="65" w:unhideWhenUsed="0"/>
+    <w:lsdException w:name="Medium List 2 Accent 5" w:semiHidden="0" w:uiPriority="66" w:unhideWhenUsed="0"/>
+    <w:lsdException w:name="Medium Grid 1 Accent 5" w:semiHidden="0" w:uiPriority="67" w:unhideWhenUsed="0"/>
+    <w:lsdException w:name="Medium Grid 2 Accent 5" w:semiHidden="0" w:uiPriority="68" w:unhideWhenUsed="0"/>
+    <w:lsdException w:name="Medium Grid 3 Accent 5" w:semiHidden="0" w:uiPriority="69" w:unhideWhenUsed="0"/>
+    <w:lsdException w:name="Dark List Accent 5" w:semiHidden="0" w:uiPriority="70" w:unhideWhenUsed="0"/>
+    <w:lsdException w:name="Colorful Shading Accent 5" w:semiHidden="0" w:uiPriority="71" w:unhideWhenUsed="0"/>
+    <w:lsdException w:name="Colorful List Accent 5" w:semiHidden="0" w:uiPriority="72" w:unhideWhenUsed="0"/>
+    <w:lsdException w:name="Colorful Grid Accent 5" w:semiHidden="0" w:uiPriority="73" w:unhideWhenUsed="0"/>
+    <w:lsdException w:name="Light Shading Accent 6" w:semiHidden="0" w:uiPriority="60" w:unhideWhenUsed="0"/>
+    <w:lsdException w:name="Light List Accent 6" w:semiHidden="0" w:uiPriority="61" w:unhideWhenUsed="0"/>
+    <w:lsdException w:name="Light Grid Accent 6" w:semiHidden="0" w:uiPriority="62" w:unhideWhenUsed="0"/>
+    <w:lsdException w:name="Medium Shading 1 Accent 6" w:semiHidden="0" w:uiPriority="63" w:unhideWhenUsed="0"/>
+    <w:lsdException w:name="Medium Shading 2 Accent 6" w:semiHidden="0" w:uiPriority="64" w:unhideWhenUsed="0"/>
+    <w:lsdException w:name="Medium List 1 Accent 6" w:semiHidden="0" w:uiPriority="65" w:unhideWhenUsed="0"/>
+    <w:lsdException w:name="Medium List 2 Accent 6" w:semiHidden="0" w:uiPriority="66" w:unhideWhenUsed="0"/>
+    <w:lsdException w:name="Medium Grid 1 Accent 6" w:semiHidden="0" w:uiPriority="67" w:unhideWhenUsed="0"/>
+    <w:lsdException w:name="Medium Grid 2 Accent 6" w:semiHidden="0" w:uiPriority="68" w:unhideWhenUsed="0"/>
+    <w:lsdException w:name="Medium Grid 3 Accent 6" w:semiHidden="0" w:uiPriority="69" w:unhideWhenUsed="0"/>
+    <w:lsdException w:name="Dark List Accent 6" w:semiHidden="0" w:uiPriority="70" w:unhideWhenUsed="0"/>
+    <w:lsdException w:name="Colorful Shading Accent 6" w:semiHidden="0" w:uiPriority="71" w:unhideWhenUsed="0"/>
+    <w:lsdException w:name="Colorful List Accent 6" w:semiHidden="0" w:uiPriority="72" w:unhideWhenUsed="0"/>
+    <w:lsdException w:name="Colorful Grid Accent 6" w:semiHidden="0" w:uiPriority="73" w:unhideWhenUsed="0"/>
+    <w:lsdException w:name="Subtle Emphasis" w:semiHidden="0" w:uiPriority="19" w:unhideWhenUsed="0" w:qFormat="1"/>
+    <w:lsdException w:name="Intense Emphasis" w:semiHidden="0" w:uiPriority="21" w:unhideWhenUsed="0" w:qFormat="1"/>
+    <w:lsdException w:name="Subtle Reference" w:semiHidden="0" w:uiPriority="31" w:unhideWhenUsed="0" w:qFormat="1"/>
+    <w:lsdException w:name="Intense Reference" w:semiHidden="0" w:uiPriority="32" w:unhideWhenUsed="0" w:qFormat="1"/>
+    <w:lsdException w:name="Book Title" w:semiHidden="0" w:uiPriority="33" w:unhideWhenUsed="0" w:qFormat="1"/>
+    <w:lsdException w:name="Bibliography" w:uiPriority="37"/>
+    <w:lsdException w:name="TOC Heading" w:uiPriority="39" w:qFormat="1"/>
   </w:latentStyles>
-  <w:style w:type="paragraph" w:default="1" w:styleId="a">
+  <w:style w:type="paragraph" w:default="1" w:styleId="Normal">
     <w:name w:val="Normal"/>
     <w:qFormat/>
     <w:rsid w:val="00580645"/>
   </w:style>
-  <w:style w:type="paragraph" w:styleId="1">
+  <w:style w:type="paragraph" w:styleId="Heading1">
     <w:name w:val="heading 1"/>
-    <w:basedOn w:val="a"/>
-    <w:next w:val="a"/>
+    <w:basedOn w:val="Normal"/>
+    <w:next w:val="Normal"/>
     <w:qFormat/>
     <w:rsid w:val="00684DD7"/>
     <w:pPr>
@@ -3775,10 +3489,10 @@
       <w:szCs w:val="32"/>
     </w:rPr>
   </w:style>
-  <w:style w:type="paragraph" w:styleId="5">
+  <w:style w:type="paragraph" w:styleId="Heading5">
     <w:name w:val="heading 5"/>
-    <w:basedOn w:val="a"/>
-    <w:next w:val="a"/>
+    <w:basedOn w:val="Normal"/>
+    <w:next w:val="Normal"/>
     <w:qFormat/>
     <w:rsid w:val="002A611E"/>
     <w:pPr>
@@ -3803,10 +3517,10 @@
       <w:sz w:val="26"/>
     </w:rPr>
   </w:style>
-  <w:style w:type="paragraph" w:styleId="6">
+  <w:style w:type="paragraph" w:styleId="Heading6">
     <w:name w:val="heading 6"/>
-    <w:basedOn w:val="a"/>
-    <w:next w:val="a"/>
+    <w:basedOn w:val="Normal"/>
+    <w:next w:val="Normal"/>
     <w:qFormat/>
     <w:rsid w:val="002A611E"/>
     <w:pPr>
@@ -3831,10 +3545,10 @@
       <w:sz w:val="22"/>
     </w:rPr>
   </w:style>
-  <w:style w:type="paragraph" w:styleId="7">
+  <w:style w:type="paragraph" w:styleId="Heading7">
     <w:name w:val="heading 7"/>
-    <w:basedOn w:val="a"/>
-    <w:next w:val="a"/>
+    <w:basedOn w:val="Normal"/>
+    <w:next w:val="Normal"/>
     <w:qFormat/>
     <w:rsid w:val="002A611E"/>
     <w:pPr>
@@ -3858,10 +3572,10 @@
       <w:sz w:val="26"/>
     </w:rPr>
   </w:style>
-  <w:style w:type="paragraph" w:styleId="8">
+  <w:style w:type="paragraph" w:styleId="Heading8">
     <w:name w:val="heading 8"/>
-    <w:basedOn w:val="a"/>
-    <w:next w:val="a"/>
+    <w:basedOn w:val="Normal"/>
+    <w:next w:val="Normal"/>
     <w:qFormat/>
     <w:rsid w:val="002A611E"/>
     <w:pPr>
@@ -3886,10 +3600,10 @@
       <w:sz w:val="26"/>
     </w:rPr>
   </w:style>
-  <w:style w:type="paragraph" w:styleId="9">
+  <w:style w:type="paragraph" w:styleId="Heading9">
     <w:name w:val="heading 9"/>
-    <w:basedOn w:val="a"/>
-    <w:next w:val="a"/>
+    <w:basedOn w:val="Normal"/>
+    <w:next w:val="Normal"/>
     <w:qFormat/>
     <w:rsid w:val="002A611E"/>
     <w:pPr>
@@ -3914,13 +3628,13 @@
       <w:sz w:val="22"/>
     </w:rPr>
   </w:style>
-  <w:style w:type="character" w:default="1" w:styleId="a0">
+  <w:style w:type="character" w:default="1" w:styleId="DefaultParagraphFont">
     <w:name w:val="Default Paragraph Font"/>
     <w:uiPriority w:val="1"/>
     <w:semiHidden/>
     <w:unhideWhenUsed/>
   </w:style>
-  <w:style w:type="table" w:default="1" w:styleId="a1">
+  <w:style w:type="table" w:default="1" w:styleId="TableNormal">
     <w:name w:val="Normal Table"/>
     <w:uiPriority w:val="99"/>
     <w:semiHidden/>
@@ -3935,7 +3649,7 @@
       </w:tblCellMar>
     </w:tblPr>
   </w:style>
-  <w:style w:type="numbering" w:default="1" w:styleId="a2">
+  <w:style w:type="numbering" w:default="1" w:styleId="NoList">
     <w:name w:val="No List"/>
     <w:uiPriority w:val="99"/>
     <w:semiHidden/>
@@ -3943,7 +3657,7 @@
   </w:style>
   <w:style w:type="paragraph" w:customStyle="1" w:styleId="2">
     <w:name w:val="Стиль2"/>
-    <w:basedOn w:val="1"/>
+    <w:basedOn w:val="Heading1"/>
     <w:autoRedefine/>
     <w:rsid w:val="00684DD7"/>
     <w:pPr>
@@ -3964,9 +3678,9 @@
       <w:szCs w:val="28"/>
     </w:rPr>
   </w:style>
-  <w:style w:type="paragraph" w:customStyle="1" w:styleId="10">
+  <w:style w:type="paragraph" w:customStyle="1" w:styleId="1">
     <w:name w:val="Знак Знак Знак1"/>
-    <w:basedOn w:val="a"/>
+    <w:basedOn w:val="Normal"/>
     <w:rsid w:val="00580645"/>
     <w:pPr>
       <w:tabs>
@@ -3979,9 +3693,9 @@
       <w:lang w:val="en-US" w:eastAsia="en-US"/>
     </w:rPr>
   </w:style>
-  <w:style w:type="paragraph" w:styleId="a3">
+  <w:style w:type="paragraph" w:styleId="Header">
     <w:name w:val="header"/>
-    <w:basedOn w:val="a"/>
+    <w:basedOn w:val="Normal"/>
     <w:rsid w:val="005225C3"/>
     <w:pPr>
       <w:tabs>
@@ -3990,14 +3704,14 @@
       </w:tabs>
     </w:pPr>
   </w:style>
-  <w:style w:type="character" w:styleId="a4">
+  <w:style w:type="character" w:styleId="PageNumber">
     <w:name w:val="page number"/>
-    <w:basedOn w:val="a0"/>
+    <w:basedOn w:val="DefaultParagraphFont"/>
     <w:rsid w:val="005225C3"/>
   </w:style>
-  <w:style w:type="paragraph" w:styleId="a5">
+  <w:style w:type="paragraph" w:styleId="DocumentMap">
     <w:name w:val="Document Map"/>
-    <w:basedOn w:val="a"/>
+    <w:basedOn w:val="Normal"/>
     <w:semiHidden/>
     <w:rsid w:val="00D36B3D"/>
     <w:pPr>
@@ -4007,9 +3721,9 @@
       <w:rFonts w:ascii="Tahoma" w:hAnsi="Tahoma" w:cs="Tahoma"/>
     </w:rPr>
   </w:style>
-  <w:style w:type="paragraph" w:styleId="a6">
+  <w:style w:type="paragraph" w:styleId="BalloonText">
     <w:name w:val="Balloon Text"/>
-    <w:basedOn w:val="a"/>
+    <w:basedOn w:val="Normal"/>
     <w:semiHidden/>
     <w:rsid w:val="0095761B"/>
     <w:rPr>
@@ -4018,9 +3732,9 @@
       <w:szCs w:val="16"/>
     </w:rPr>
   </w:style>
-  <w:style w:type="paragraph" w:customStyle="1" w:styleId="a7">
+  <w:style w:type="paragraph" w:customStyle="1" w:styleId="a">
     <w:name w:val="Знак"/>
-    <w:basedOn w:val="a"/>
+    <w:basedOn w:val="Normal"/>
     <w:rsid w:val="005F703A"/>
     <w:pPr>
       <w:spacing w:after="160" w:line="240" w:lineRule="exact"/>
@@ -4030,7 +3744,7 @@
       <w:lang w:val="en-US" w:eastAsia="en-US"/>
     </w:rPr>
   </w:style>
-  <w:style w:type="character" w:styleId="a8">
+  <w:style w:type="character" w:styleId="Hyperlink">
     <w:name w:val="Hyperlink"/>
     <w:rsid w:val="00F80430"/>
     <w:rPr>
@@ -4040,7 +3754,7 @@
   </w:style>
   <w:style w:type="paragraph" w:customStyle="1" w:styleId="Tabletext">
     <w:name w:val="Table_text"/>
-    <w:basedOn w:val="a"/>
+    <w:basedOn w:val="Normal"/>
     <w:rsid w:val="00116366"/>
     <w:pPr>
       <w:jc w:val="both"/>
@@ -4049,9 +3763,9 @@
       <w:szCs w:val="24"/>
     </w:rPr>
   </w:style>
-  <w:style w:type="paragraph" w:styleId="a9">
+  <w:style w:type="paragraph" w:styleId="Footer">
     <w:name w:val="footer"/>
-    <w:basedOn w:val="a"/>
+    <w:basedOn w:val="Normal"/>
     <w:rsid w:val="00173FC6"/>
     <w:pPr>
       <w:tabs>
@@ -4060,7 +3774,7 @@
       </w:tabs>
     </w:pPr>
   </w:style>
-  <w:style w:type="character" w:styleId="aa">
+  <w:style w:type="character" w:styleId="CommentReference">
     <w:name w:val="annotation reference"/>
     <w:semiHidden/>
     <w:rsid w:val="00A92AD8"/>
@@ -4069,16 +3783,16 @@
       <w:szCs w:val="16"/>
     </w:rPr>
   </w:style>
-  <w:style w:type="paragraph" w:styleId="ab">
+  <w:style w:type="paragraph" w:styleId="CommentText">
     <w:name w:val="annotation text"/>
-    <w:basedOn w:val="a"/>
+    <w:basedOn w:val="Normal"/>
     <w:semiHidden/>
     <w:rsid w:val="00A92AD8"/>
   </w:style>
-  <w:style w:type="paragraph" w:styleId="ac">
+  <w:style w:type="paragraph" w:styleId="CommentSubject">
     <w:name w:val="annotation subject"/>
-    <w:basedOn w:val="ab"/>
-    <w:next w:val="ab"/>
+    <w:basedOn w:val="CommentText"/>
+    <w:next w:val="CommentText"/>
     <w:semiHidden/>
     <w:rsid w:val="00A92AD8"/>
     <w:rPr>
@@ -4086,10 +3800,10 @@
       <w:bCs/>
     </w:rPr>
   </w:style>
-  <w:style w:type="paragraph" w:styleId="3">
+  <w:style w:type="paragraph" w:styleId="BodyTextIndent3">
     <w:name w:val="Body Text Indent 3"/>
-    <w:basedOn w:val="a"/>
-    <w:link w:val="30"/>
+    <w:basedOn w:val="Normal"/>
+    <w:link w:val="BodyTextIndent3Char"/>
     <w:rsid w:val="00AA4FC8"/>
     <w:pPr>
       <w:ind w:firstLine="708"/>
@@ -4101,18 +3815,18 @@
       <w:lang w:val="x-none" w:eastAsia="x-none"/>
     </w:rPr>
   </w:style>
-  <w:style w:type="character" w:customStyle="1" w:styleId="30">
-    <w:name w:val="Основной текст с отступом 3 Знак"/>
-    <w:link w:val="3"/>
+  <w:style w:type="character" w:customStyle="1" w:styleId="BodyTextIndent3Char">
+    <w:name w:val="Body Text Indent 3 Char"/>
+    <w:link w:val="BodyTextIndent3"/>
     <w:rsid w:val="00AA4FC8"/>
     <w:rPr>
       <w:sz w:val="26"/>
       <w:szCs w:val="26"/>
     </w:rPr>
   </w:style>
-  <w:style w:type="paragraph" w:styleId="ad">
+  <w:style w:type="paragraph" w:styleId="ListParagraph">
     <w:name w:val="List Paragraph"/>
-    <w:basedOn w:val="a"/>
+    <w:basedOn w:val="Normal"/>
     <w:uiPriority w:val="34"/>
     <w:qFormat/>
     <w:rsid w:val="00B8675B"/>
@@ -4121,19 +3835,18 @@
       <w:contextualSpacing/>
     </w:pPr>
   </w:style>
-  <w:style w:type="paragraph" w:styleId="ae">
+  <w:style w:type="paragraph" w:styleId="Revision">
     <w:name w:val="Revision"/>
     <w:hidden/>
     <w:uiPriority w:val="99"/>
     <w:semiHidden/>
     <w:rsid w:val="00FE42B2"/>
   </w:style>
-  <w:style w:type="table" w:styleId="af">
+  <w:style w:type="table" w:styleId="TableGrid">
     <w:name w:val="Table Grid"/>
-    <w:basedOn w:val="a1"/>
+    <w:basedOn w:val="TableNormal"/>
     <w:rsid w:val="00D14C01"/>
     <w:tblPr>
-      <w:tblInd w:w="0" w:type="dxa"/>
       <w:tblBorders>
         <w:top w:val="single" w:sz="4" w:space="0" w:color="auto"/>
         <w:left w:val="single" w:sz="4" w:space="0" w:color="auto"/>
@@ -4142,12 +3855,548 @@
         <w:insideH w:val="single" w:sz="4" w:space="0" w:color="auto"/>
         <w:insideV w:val="single" w:sz="4" w:space="0" w:color="auto"/>
       </w:tblBorders>
+    </w:tblPr>
+  </w:style>
+</w:styles>
+</file>
+
+<file path=word/stylesWithEffects.xml><?xml version="1.0" encoding="utf-8"?>
+<w:styles xmlns:wpc="http://schemas.microsoft.com/office/word/2010/wordprocessingCanvas" xmlns:mc="http://schemas.openxmlformats.org/markup-compatibility/2006" xmlns:o="urn:schemas-microsoft-com:office:office" xmlns:r="http://schemas.openxmlformats.org/officeDocument/2006/relationships" xmlns:m="http://schemas.openxmlformats.org/officeDocument/2006/math" xmlns:v="urn:schemas-microsoft-com:vml" xmlns:wp14="http://schemas.microsoft.com/office/word/2010/wordprocessingDrawing" xmlns:wp="http://schemas.openxmlformats.org/drawingml/2006/wordprocessingDrawing" xmlns:w10="urn:schemas-microsoft-com:office:word" xmlns:w="http://schemas.openxmlformats.org/wordprocessingml/2006/main" xmlns:w14="http://schemas.microsoft.com/office/word/2010/wordml" xmlns:wpg="http://schemas.microsoft.com/office/word/2010/wordprocessingGroup" xmlns:wpi="http://schemas.microsoft.com/office/word/2010/wordprocessingInk" xmlns:wne="http://schemas.microsoft.com/office/word/2006/wordml" xmlns:wps="http://schemas.microsoft.com/office/word/2010/wordprocessingShape" mc:Ignorable="w14 wp14">
+  <w:docDefaults>
+    <w:rPrDefault>
+      <w:rPr>
+        <w:rFonts w:ascii="Times New Roman" w:eastAsia="Times New Roman" w:hAnsi="Times New Roman" w:cs="Times New Roman"/>
+        <w:lang w:val="ru-RU" w:eastAsia="ru-RU" w:bidi="ar-SA"/>
+      </w:rPr>
+    </w:rPrDefault>
+    <w:pPrDefault/>
+  </w:docDefaults>
+  <w:latentStyles w:defLockedState="0" w:defUIPriority="0" w:defSemiHidden="1" w:defUnhideWhenUsed="1" w:defQFormat="0" w:count="267">
+    <w:lsdException w:name="Normal" w:semiHidden="0" w:unhideWhenUsed="0" w:qFormat="1"/>
+    <w:lsdException w:name="heading 1" w:semiHidden="0" w:unhideWhenUsed="0" w:qFormat="1"/>
+    <w:lsdException w:name="heading 2" w:qFormat="1"/>
+    <w:lsdException w:name="heading 3" w:qFormat="1"/>
+    <w:lsdException w:name="heading 4" w:qFormat="1"/>
+    <w:lsdException w:name="heading 5" w:semiHidden="0" w:unhideWhenUsed="0" w:qFormat="1"/>
+    <w:lsdException w:name="heading 6" w:semiHidden="0" w:unhideWhenUsed="0" w:qFormat="1"/>
+    <w:lsdException w:name="heading 7" w:qFormat="1"/>
+    <w:lsdException w:name="heading 8" w:qFormat="1"/>
+    <w:lsdException w:name="heading 9" w:qFormat="1"/>
+    <w:lsdException w:name="caption" w:qFormat="1"/>
+    <w:lsdException w:name="List Number" w:semiHidden="0" w:unhideWhenUsed="0"/>
+    <w:lsdException w:name="List 4" w:semiHidden="0" w:unhideWhenUsed="0"/>
+    <w:lsdException w:name="List 5" w:semiHidden="0" w:unhideWhenUsed="0"/>
+    <w:lsdException w:name="Title" w:semiHidden="0" w:unhideWhenUsed="0" w:qFormat="1"/>
+    <w:lsdException w:name="Subtitle" w:semiHidden="0" w:unhideWhenUsed="0" w:qFormat="1"/>
+    <w:lsdException w:name="Salutation" w:semiHidden="0" w:unhideWhenUsed="0"/>
+    <w:lsdException w:name="Date" w:semiHidden="0" w:unhideWhenUsed="0"/>
+    <w:lsdException w:name="Body Text First Indent" w:semiHidden="0" w:unhideWhenUsed="0"/>
+    <w:lsdException w:name="Strong" w:semiHidden="0" w:unhideWhenUsed="0" w:qFormat="1"/>
+    <w:lsdException w:name="Emphasis" w:semiHidden="0" w:unhideWhenUsed="0" w:qFormat="1"/>
+    <w:lsdException w:name="Table Grid" w:semiHidden="0" w:unhideWhenUsed="0"/>
+    <w:lsdException w:name="Placeholder Text" w:uiPriority="99" w:unhideWhenUsed="0"/>
+    <w:lsdException w:name="No Spacing" w:semiHidden="0" w:uiPriority="1" w:unhideWhenUsed="0" w:qFormat="1"/>
+    <w:lsdException w:name="Light Shading" w:semiHidden="0" w:uiPriority="60" w:unhideWhenUsed="0"/>
+    <w:lsdException w:name="Light List" w:semiHidden="0" w:uiPriority="61" w:unhideWhenUsed="0"/>
+    <w:lsdException w:name="Light Grid" w:semiHidden="0" w:uiPriority="62" w:unhideWhenUsed="0"/>
+    <w:lsdException w:name="Medium Shading 1" w:semiHidden="0" w:uiPriority="63" w:unhideWhenUsed="0"/>
+    <w:lsdException w:name="Medium Shading 2" w:semiHidden="0" w:uiPriority="64" w:unhideWhenUsed="0"/>
+    <w:lsdException w:name="Medium List 1" w:semiHidden="0" w:uiPriority="65" w:unhideWhenUsed="0"/>
+    <w:lsdException w:name="Medium List 2" w:semiHidden="0" w:uiPriority="66" w:unhideWhenUsed="0"/>
+    <w:lsdException w:name="Medium Grid 1" w:semiHidden="0" w:uiPriority="67" w:unhideWhenUsed="0"/>
+    <w:lsdException w:name="Medium Grid 2" w:semiHidden="0" w:uiPriority="68" w:unhideWhenUsed="0"/>
+    <w:lsdException w:name="Medium Grid 3" w:semiHidden="0" w:uiPriority="69" w:unhideWhenUsed="0"/>
+    <w:lsdException w:name="Dark List" w:semiHidden="0" w:uiPriority="70" w:unhideWhenUsed="0"/>
+    <w:lsdException w:name="Colorful Shading" w:semiHidden="0" w:uiPriority="71" w:unhideWhenUsed="0"/>
+    <w:lsdException w:name="Colorful List" w:semiHidden="0" w:uiPriority="72" w:unhideWhenUsed="0"/>
+    <w:lsdException w:name="Colorful Grid" w:semiHidden="0" w:uiPriority="73" w:unhideWhenUsed="0"/>
+    <w:lsdException w:name="Light Shading Accent 1" w:semiHidden="0" w:uiPriority="60" w:unhideWhenUsed="0"/>
+    <w:lsdException w:name="Light List Accent 1" w:semiHidden="0" w:uiPriority="61" w:unhideWhenUsed="0"/>
+    <w:lsdException w:name="Light Grid Accent 1" w:semiHidden="0" w:uiPriority="62" w:unhideWhenUsed="0"/>
+    <w:lsdException w:name="Medium Shading 1 Accent 1" w:semiHidden="0" w:uiPriority="63" w:unhideWhenUsed="0"/>
+    <w:lsdException w:name="Medium Shading 2 Accent 1" w:semiHidden="0" w:uiPriority="64" w:unhideWhenUsed="0"/>
+    <w:lsdException w:name="Medium List 1 Accent 1" w:semiHidden="0" w:uiPriority="65" w:unhideWhenUsed="0"/>
+    <w:lsdException w:name="Revision" w:uiPriority="99" w:unhideWhenUsed="0"/>
+    <w:lsdException w:name="List Paragraph" w:semiHidden="0" w:uiPriority="34" w:unhideWhenUsed="0" w:qFormat="1"/>
+    <w:lsdException w:name="Quote" w:semiHidden="0" w:uiPriority="29" w:unhideWhenUsed="0" w:qFormat="1"/>
+    <w:lsdException w:name="Intense Quote" w:semiHidden="0" w:uiPriority="30" w:unhideWhenUsed="0" w:qFormat="1"/>
+    <w:lsdException w:name="Medium List 2 Accent 1" w:semiHidden="0" w:uiPriority="66" w:unhideWhenUsed="0"/>
+    <w:lsdException w:name="Medium Grid 1 Accent 1" w:semiHidden="0" w:uiPriority="67" w:unhideWhenUsed="0"/>
+    <w:lsdException w:name="Medium Grid 2 Accent 1" w:semiHidden="0" w:uiPriority="68" w:unhideWhenUsed="0"/>
+    <w:lsdException w:name="Medium Grid 3 Accent 1" w:semiHidden="0" w:uiPriority="69" w:unhideWhenUsed="0"/>
+    <w:lsdException w:name="Dark List Accent 1" w:semiHidden="0" w:uiPriority="70" w:unhideWhenUsed="0"/>
+    <w:lsdException w:name="Colorful Shading Accent 1" w:semiHidden="0" w:uiPriority="71" w:unhideWhenUsed="0"/>
+    <w:lsdException w:name="Colorful List Accent 1" w:semiHidden="0" w:uiPriority="72" w:unhideWhenUsed="0"/>
+    <w:lsdException w:name="Colorful Grid Accent 1" w:semiHidden="0" w:uiPriority="73" w:unhideWhenUsed="0"/>
+    <w:lsdException w:name="Light Shading Accent 2" w:semiHidden="0" w:uiPriority="60" w:unhideWhenUsed="0"/>
+    <w:lsdException w:name="Light List Accent 2" w:semiHidden="0" w:uiPriority="61" w:unhideWhenUsed="0"/>
+    <w:lsdException w:name="Light Grid Accent 2" w:semiHidden="0" w:uiPriority="62" w:unhideWhenUsed="0"/>
+    <w:lsdException w:name="Medium Shading 1 Accent 2" w:semiHidden="0" w:uiPriority="63" w:unhideWhenUsed="0"/>
+    <w:lsdException w:name="Medium Shading 2 Accent 2" w:semiHidden="0" w:uiPriority="64" w:unhideWhenUsed="0"/>
+    <w:lsdException w:name="Medium List 1 Accent 2" w:semiHidden="0" w:uiPriority="65" w:unhideWhenUsed="0"/>
+    <w:lsdException w:name="Medium List 2 Accent 2" w:semiHidden="0" w:uiPriority="66" w:unhideWhenUsed="0"/>
+    <w:lsdException w:name="Medium Grid 1 Accent 2" w:semiHidden="0" w:uiPriority="67" w:unhideWhenUsed="0"/>
+    <w:lsdException w:name="Medium Grid 2 Accent 2" w:semiHidden="0" w:uiPriority="68" w:unhideWhenUsed="0"/>
+    <w:lsdException w:name="Medium Grid 3 Accent 2" w:semiHidden="0" w:uiPriority="69" w:unhideWhenUsed="0"/>
+    <w:lsdException w:name="Dark List Accent 2" w:semiHidden="0" w:uiPriority="70" w:unhideWhenUsed="0"/>
+    <w:lsdException w:name="Colorful Shading Accent 2" w:semiHidden="0" w:uiPriority="71" w:unhideWhenUsed="0"/>
+    <w:lsdException w:name="Colorful List Accent 2" w:semiHidden="0" w:uiPriority="72" w:unhideWhenUsed="0"/>
+    <w:lsdException w:name="Colorful Grid Accent 2" w:semiHidden="0" w:uiPriority="73" w:unhideWhenUsed="0"/>
+    <w:lsdException w:name="Light Shading Accent 3" w:semiHidden="0" w:uiPriority="60" w:unhideWhenUsed="0"/>
+    <w:lsdException w:name="Light List Accent 3" w:semiHidden="0" w:uiPriority="61" w:unhideWhenUsed="0"/>
+    <w:lsdException w:name="Light Grid Accent 3" w:semiHidden="0" w:uiPriority="62" w:unhideWhenUsed="0"/>
+    <w:lsdException w:name="Medium Shading 1 Accent 3" w:semiHidden="0" w:uiPriority="63" w:unhideWhenUsed="0"/>
+    <w:lsdException w:name="Medium Shading 2 Accent 3" w:semiHidden="0" w:uiPriority="64" w:unhideWhenUsed="0"/>
+    <w:lsdException w:name="Medium List 1 Accent 3" w:semiHidden="0" w:uiPriority="65" w:unhideWhenUsed="0"/>
+    <w:lsdException w:name="Medium List 2 Accent 3" w:semiHidden="0" w:uiPriority="66" w:unhideWhenUsed="0"/>
+    <w:lsdException w:name="Medium Grid 1 Accent 3" w:semiHidden="0" w:uiPriority="67" w:unhideWhenUsed="0"/>
+    <w:lsdException w:name="Medium Grid 2 Accent 3" w:semiHidden="0" w:uiPriority="68" w:unhideWhenUsed="0"/>
+    <w:lsdException w:name="Medium Grid 3 Accent 3" w:semiHidden="0" w:uiPriority="69" w:unhideWhenUsed="0"/>
+    <w:lsdException w:name="Dark List Accent 3" w:semiHidden="0" w:uiPriority="70" w:unhideWhenUsed="0"/>
+    <w:lsdException w:name="Colorful Shading Accent 3" w:semiHidden="0" w:uiPriority="71" w:unhideWhenUsed="0"/>
+    <w:lsdException w:name="Colorful List Accent 3" w:semiHidden="0" w:uiPriority="72" w:unhideWhenUsed="0"/>
+    <w:lsdException w:name="Colorful Grid Accent 3" w:semiHidden="0" w:uiPriority="73" w:unhideWhenUsed="0"/>
+    <w:lsdException w:name="Light Shading Accent 4" w:semiHidden="0" w:uiPriority="60" w:unhideWhenUsed="0"/>
+    <w:lsdException w:name="Light List Accent 4" w:semiHidden="0" w:uiPriority="61" w:unhideWhenUsed="0"/>
+    <w:lsdException w:name="Light Grid Accent 4" w:semiHidden="0" w:uiPriority="62" w:unhideWhenUsed="0"/>
+    <w:lsdException w:name="Medium Shading 1 Accent 4" w:semiHidden="0" w:uiPriority="63" w:unhideWhenUsed="0"/>
+    <w:lsdException w:name="Medium Shading 2 Accent 4" w:semiHidden="0" w:uiPriority="64" w:unhideWhenUsed="0"/>
+    <w:lsdException w:name="Medium List 1 Accent 4" w:semiHidden="0" w:uiPriority="65" w:unhideWhenUsed="0"/>
+    <w:lsdException w:name="Medium List 2 Accent 4" w:semiHidden="0" w:uiPriority="66" w:unhideWhenUsed="0"/>
+    <w:lsdException w:name="Medium Grid 1 Accent 4" w:semiHidden="0" w:uiPriority="67" w:unhideWhenUsed="0"/>
+    <w:lsdException w:name="Medium Grid 2 Accent 4" w:semiHidden="0" w:uiPriority="68" w:unhideWhenUsed="0"/>
+    <w:lsdException w:name="Medium Grid 3 Accent 4" w:semiHidden="0" w:uiPriority="69" w:unhideWhenUsed="0"/>
+    <w:lsdException w:name="Dark List Accent 4" w:semiHidden="0" w:uiPriority="70" w:unhideWhenUsed="0"/>
+    <w:lsdException w:name="Colorful Shading Accent 4" w:semiHidden="0" w:uiPriority="71" w:unhideWhenUsed="0"/>
+    <w:lsdException w:name="Colorful List Accent 4" w:semiHidden="0" w:uiPriority="72" w:unhideWhenUsed="0"/>
+    <w:lsdException w:name="Colorful Grid Accent 4" w:semiHidden="0" w:uiPriority="73" w:unhideWhenUsed="0"/>
+    <w:lsdException w:name="Light Shading Accent 5" w:semiHidden="0" w:uiPriority="60" w:unhideWhenUsed="0"/>
+    <w:lsdException w:name="Light List Accent 5" w:semiHidden="0" w:uiPriority="61" w:unhideWhenUsed="0"/>
+    <w:lsdException w:name="Light Grid Accent 5" w:semiHidden="0" w:uiPriority="62" w:unhideWhenUsed="0"/>
+    <w:lsdException w:name="Medium Shading 1 Accent 5" w:semiHidden="0" w:uiPriority="63" w:unhideWhenUsed="0"/>
+    <w:lsdException w:name="Medium Shading 2 Accent 5" w:semiHidden="0" w:uiPriority="64" w:unhideWhenUsed="0"/>
+    <w:lsdException w:name="Medium List 1 Accent 5" w:semiHidden="0" w:uiPriority="65" w:unhideWhenUsed="0"/>
+    <w:lsdException w:name="Medium List 2 Accent 5" w:semiHidden="0" w:uiPriority="66" w:unhideWhenUsed="0"/>
+    <w:lsdException w:name="Medium Grid 1 Accent 5" w:semiHidden="0" w:uiPriority="67" w:unhideWhenUsed="0"/>
+    <w:lsdException w:name="Medium Grid 2 Accent 5" w:semiHidden="0" w:uiPriority="68" w:unhideWhenUsed="0"/>
+    <w:lsdException w:name="Medium Grid 3 Accent 5" w:semiHidden="0" w:uiPriority="69" w:unhideWhenUsed="0"/>
+    <w:lsdException w:name="Dark List Accent 5" w:semiHidden="0" w:uiPriority="70" w:unhideWhenUsed="0"/>
+    <w:lsdException w:name="Colorful Shading Accent 5" w:semiHidden="0" w:uiPriority="71" w:unhideWhenUsed="0"/>
+    <w:lsdException w:name="Colorful List Accent 5" w:semiHidden="0" w:uiPriority="72" w:unhideWhenUsed="0"/>
+    <w:lsdException w:name="Colorful Grid Accent 5" w:semiHidden="0" w:uiPriority="73" w:unhideWhenUsed="0"/>
+    <w:lsdException w:name="Light Shading Accent 6" w:semiHidden="0" w:uiPriority="60" w:unhideWhenUsed="0"/>
+    <w:lsdException w:name="Light List Accent 6" w:semiHidden="0" w:uiPriority="61" w:unhideWhenUsed="0"/>
+    <w:lsdException w:name="Light Grid Accent 6" w:semiHidden="0" w:uiPriority="62" w:unhideWhenUsed="0"/>
+    <w:lsdException w:name="Medium Shading 1 Accent 6" w:semiHidden="0" w:uiPriority="63" w:unhideWhenUsed="0"/>
+    <w:lsdException w:name="Medium Shading 2 Accent 6" w:semiHidden="0" w:uiPriority="64" w:unhideWhenUsed="0"/>
+    <w:lsdException w:name="Medium List 1 Accent 6" w:semiHidden="0" w:uiPriority="65" w:unhideWhenUsed="0"/>
+    <w:lsdException w:name="Medium List 2 Accent 6" w:semiHidden="0" w:uiPriority="66" w:unhideWhenUsed="0"/>
+    <w:lsdException w:name="Medium Grid 1 Accent 6" w:semiHidden="0" w:uiPriority="67" w:unhideWhenUsed="0"/>
+    <w:lsdException w:name="Medium Grid 2 Accent 6" w:semiHidden="0" w:uiPriority="68" w:unhideWhenUsed="0"/>
+    <w:lsdException w:name="Medium Grid 3 Accent 6" w:semiHidden="0" w:uiPriority="69" w:unhideWhenUsed="0"/>
+    <w:lsdException w:name="Dark List Accent 6" w:semiHidden="0" w:uiPriority="70" w:unhideWhenUsed="0"/>
+    <w:lsdException w:name="Colorful Shading Accent 6" w:semiHidden="0" w:uiPriority="71" w:unhideWhenUsed="0"/>
+    <w:lsdException w:name="Colorful List Accent 6" w:semiHidden="0" w:uiPriority="72" w:unhideWhenUsed="0"/>
+    <w:lsdException w:name="Colorful Grid Accent 6" w:semiHidden="0" w:uiPriority="73" w:unhideWhenUsed="0"/>
+    <w:lsdException w:name="Subtle Emphasis" w:semiHidden="0" w:uiPriority="19" w:unhideWhenUsed="0" w:qFormat="1"/>
+    <w:lsdException w:name="Intense Emphasis" w:semiHidden="0" w:uiPriority="21" w:unhideWhenUsed="0" w:qFormat="1"/>
+    <w:lsdException w:name="Subtle Reference" w:semiHidden="0" w:uiPriority="31" w:unhideWhenUsed="0" w:qFormat="1"/>
+    <w:lsdException w:name="Intense Reference" w:semiHidden="0" w:uiPriority="32" w:unhideWhenUsed="0" w:qFormat="1"/>
+    <w:lsdException w:name="Book Title" w:semiHidden="0" w:uiPriority="33" w:unhideWhenUsed="0" w:qFormat="1"/>
+    <w:lsdException w:name="Bibliography" w:uiPriority="37"/>
+    <w:lsdException w:name="TOC Heading" w:uiPriority="39" w:qFormat="1"/>
+  </w:latentStyles>
+  <w:style w:type="paragraph" w:default="1" w:styleId="Normal">
+    <w:name w:val="Normal"/>
+    <w:qFormat/>
+    <w:rsid w:val="00580645"/>
+  </w:style>
+  <w:style w:type="paragraph" w:styleId="Heading1">
+    <w:name w:val="heading 1"/>
+    <w:basedOn w:val="Normal"/>
+    <w:next w:val="Normal"/>
+    <w:qFormat/>
+    <w:rsid w:val="00684DD7"/>
+    <w:pPr>
+      <w:keepNext/>
+      <w:spacing w:before="240" w:after="60"/>
+      <w:outlineLvl w:val="0"/>
+    </w:pPr>
+    <w:rPr>
+      <w:rFonts w:ascii="Arial" w:hAnsi="Arial" w:cs="Arial"/>
+      <w:b/>
+      <w:bCs/>
+      <w:kern w:val="32"/>
+      <w:sz w:val="32"/>
+      <w:szCs w:val="32"/>
+    </w:rPr>
+  </w:style>
+  <w:style w:type="paragraph" w:styleId="Heading5">
+    <w:name w:val="heading 5"/>
+    <w:basedOn w:val="Normal"/>
+    <w:next w:val="Normal"/>
+    <w:qFormat/>
+    <w:rsid w:val="002A611E"/>
+    <w:pPr>
+      <w:keepNext/>
+      <w:numPr>
+        <w:ilvl w:val="4"/>
+        <w:numId w:val="5"/>
+      </w:numPr>
+      <w:tabs>
+        <w:tab w:val="clear" w:pos="1008"/>
+        <w:tab w:val="num" w:pos="360"/>
+      </w:tabs>
+      <w:suppressAutoHyphens/>
+      <w:spacing w:before="60" w:line="360" w:lineRule="auto"/>
+      <w:ind w:left="0" w:firstLine="0"/>
+      <w:jc w:val="both"/>
+      <w:outlineLvl w:val="4"/>
+    </w:pPr>
+    <w:rPr>
+      <w:b/>
+      <w:snapToGrid w:val="0"/>
+      <w:sz w:val="26"/>
+    </w:rPr>
+  </w:style>
+  <w:style w:type="paragraph" w:styleId="Heading6">
+    <w:name w:val="heading 6"/>
+    <w:basedOn w:val="Normal"/>
+    <w:next w:val="Normal"/>
+    <w:qFormat/>
+    <w:rsid w:val="002A611E"/>
+    <w:pPr>
+      <w:widowControl w:val="0"/>
+      <w:numPr>
+        <w:ilvl w:val="5"/>
+        <w:numId w:val="5"/>
+      </w:numPr>
+      <w:tabs>
+        <w:tab w:val="clear" w:pos="1152"/>
+        <w:tab w:val="num" w:pos="360"/>
+      </w:tabs>
+      <w:suppressAutoHyphens/>
+      <w:spacing w:before="240" w:after="60" w:line="360" w:lineRule="auto"/>
+      <w:ind w:left="0" w:firstLine="0"/>
+      <w:jc w:val="both"/>
+      <w:outlineLvl w:val="5"/>
+    </w:pPr>
+    <w:rPr>
+      <w:b/>
+      <w:snapToGrid w:val="0"/>
+      <w:sz w:val="22"/>
+    </w:rPr>
+  </w:style>
+  <w:style w:type="paragraph" w:styleId="Heading7">
+    <w:name w:val="heading 7"/>
+    <w:basedOn w:val="Normal"/>
+    <w:next w:val="Normal"/>
+    <w:qFormat/>
+    <w:rsid w:val="002A611E"/>
+    <w:pPr>
+      <w:widowControl w:val="0"/>
+      <w:numPr>
+        <w:ilvl w:val="6"/>
+        <w:numId w:val="5"/>
+      </w:numPr>
+      <w:tabs>
+        <w:tab w:val="clear" w:pos="1296"/>
+        <w:tab w:val="num" w:pos="360"/>
+      </w:tabs>
+      <w:suppressAutoHyphens/>
+      <w:spacing w:before="240" w:after="60" w:line="360" w:lineRule="auto"/>
+      <w:ind w:left="0" w:firstLine="0"/>
+      <w:jc w:val="both"/>
+      <w:outlineLvl w:val="6"/>
+    </w:pPr>
+    <w:rPr>
+      <w:snapToGrid w:val="0"/>
+      <w:sz w:val="26"/>
+    </w:rPr>
+  </w:style>
+  <w:style w:type="paragraph" w:styleId="Heading8">
+    <w:name w:val="heading 8"/>
+    <w:basedOn w:val="Normal"/>
+    <w:next w:val="Normal"/>
+    <w:qFormat/>
+    <w:rsid w:val="002A611E"/>
+    <w:pPr>
+      <w:widowControl w:val="0"/>
+      <w:numPr>
+        <w:ilvl w:val="7"/>
+        <w:numId w:val="5"/>
+      </w:numPr>
+      <w:tabs>
+        <w:tab w:val="clear" w:pos="1440"/>
+        <w:tab w:val="num" w:pos="360"/>
+      </w:tabs>
+      <w:suppressAutoHyphens/>
+      <w:spacing w:before="240" w:after="60" w:line="360" w:lineRule="auto"/>
+      <w:ind w:left="0" w:firstLine="0"/>
+      <w:jc w:val="both"/>
+      <w:outlineLvl w:val="7"/>
+    </w:pPr>
+    <w:rPr>
+      <w:i/>
+      <w:snapToGrid w:val="0"/>
+      <w:sz w:val="26"/>
+    </w:rPr>
+  </w:style>
+  <w:style w:type="paragraph" w:styleId="Heading9">
+    <w:name w:val="heading 9"/>
+    <w:basedOn w:val="Normal"/>
+    <w:next w:val="Normal"/>
+    <w:qFormat/>
+    <w:rsid w:val="002A611E"/>
+    <w:pPr>
+      <w:widowControl w:val="0"/>
+      <w:numPr>
+        <w:ilvl w:val="8"/>
+        <w:numId w:val="5"/>
+      </w:numPr>
+      <w:tabs>
+        <w:tab w:val="clear" w:pos="1584"/>
+        <w:tab w:val="num" w:pos="360"/>
+      </w:tabs>
+      <w:suppressAutoHyphens/>
+      <w:spacing w:before="240" w:after="60" w:line="360" w:lineRule="auto"/>
+      <w:ind w:left="0" w:firstLine="0"/>
+      <w:jc w:val="both"/>
+      <w:outlineLvl w:val="8"/>
+    </w:pPr>
+    <w:rPr>
+      <w:rFonts w:ascii="Arial" w:hAnsi="Arial"/>
+      <w:snapToGrid w:val="0"/>
+      <w:sz w:val="22"/>
+    </w:rPr>
+  </w:style>
+  <w:style w:type="character" w:default="1" w:styleId="DefaultParagraphFont">
+    <w:name w:val="Default Paragraph Font"/>
+    <w:uiPriority w:val="1"/>
+    <w:semiHidden/>
+    <w:unhideWhenUsed/>
+  </w:style>
+  <w:style w:type="table" w:default="1" w:styleId="TableNormal">
+    <w:name w:val="Normal Table"/>
+    <w:uiPriority w:val="99"/>
+    <w:semiHidden/>
+    <w:unhideWhenUsed/>
+    <w:tblPr>
+      <w:tblInd w:w="0" w:type="dxa"/>
       <w:tblCellMar>
         <w:top w:w="0" w:type="dxa"/>
         <w:left w:w="108" w:type="dxa"/>
         <w:bottom w:w="0" w:type="dxa"/>
         <w:right w:w="108" w:type="dxa"/>
       </w:tblCellMar>
+    </w:tblPr>
+  </w:style>
+  <w:style w:type="numbering" w:default="1" w:styleId="NoList">
+    <w:name w:val="No List"/>
+    <w:uiPriority w:val="99"/>
+    <w:semiHidden/>
+    <w:unhideWhenUsed/>
+  </w:style>
+  <w:style w:type="paragraph" w:customStyle="1" w:styleId="2">
+    <w:name w:val="Стиль2"/>
+    <w:basedOn w:val="Heading1"/>
+    <w:autoRedefine/>
+    <w:rsid w:val="00684DD7"/>
+    <w:pPr>
+      <w:keepLines/>
+      <w:pageBreakBefore/>
+      <w:numPr>
+        <w:numId w:val="1"/>
+      </w:numPr>
+      <w:suppressAutoHyphens/>
+      <w:spacing w:before="480" w:after="240"/>
+      <w:jc w:val="both"/>
+    </w:pPr>
+    <w:rPr>
+      <w:rFonts w:ascii="Times New Roman" w:hAnsi="Times New Roman" w:cs="Times New Roman"/>
+      <w:bCs w:val="0"/>
+      <w:kern w:val="28"/>
+      <w:sz w:val="28"/>
+      <w:szCs w:val="28"/>
+    </w:rPr>
+  </w:style>
+  <w:style w:type="paragraph" w:customStyle="1" w:styleId="1">
+    <w:name w:val="Знак Знак Знак1"/>
+    <w:basedOn w:val="Normal"/>
+    <w:rsid w:val="00580645"/>
+    <w:pPr>
+      <w:tabs>
+        <w:tab w:val="num" w:pos="360"/>
+      </w:tabs>
+      <w:spacing w:after="160" w:line="240" w:lineRule="exact"/>
+    </w:pPr>
+    <w:rPr>
+      <w:rFonts w:ascii="Verdana" w:hAnsi="Verdana" w:cs="Verdana"/>
+      <w:lang w:val="en-US" w:eastAsia="en-US"/>
+    </w:rPr>
+  </w:style>
+  <w:style w:type="paragraph" w:styleId="Header">
+    <w:name w:val="header"/>
+    <w:basedOn w:val="Normal"/>
+    <w:rsid w:val="005225C3"/>
+    <w:pPr>
+      <w:tabs>
+        <w:tab w:val="center" w:pos="4677"/>
+        <w:tab w:val="right" w:pos="9355"/>
+      </w:tabs>
+    </w:pPr>
+  </w:style>
+  <w:style w:type="character" w:styleId="PageNumber">
+    <w:name w:val="page number"/>
+    <w:basedOn w:val="DefaultParagraphFont"/>
+    <w:rsid w:val="005225C3"/>
+  </w:style>
+  <w:style w:type="paragraph" w:styleId="DocumentMap">
+    <w:name w:val="Document Map"/>
+    <w:basedOn w:val="Normal"/>
+    <w:semiHidden/>
+    <w:rsid w:val="00D36B3D"/>
+    <w:pPr>
+      <w:shd w:val="clear" w:color="auto" w:fill="000080"/>
+    </w:pPr>
+    <w:rPr>
+      <w:rFonts w:ascii="Tahoma" w:hAnsi="Tahoma" w:cs="Tahoma"/>
+    </w:rPr>
+  </w:style>
+  <w:style w:type="paragraph" w:styleId="BalloonText">
+    <w:name w:val="Balloon Text"/>
+    <w:basedOn w:val="Normal"/>
+    <w:semiHidden/>
+    <w:rsid w:val="0095761B"/>
+    <w:rPr>
+      <w:rFonts w:ascii="Tahoma" w:hAnsi="Tahoma" w:cs="Tahoma"/>
+      <w:sz w:val="16"/>
+      <w:szCs w:val="16"/>
+    </w:rPr>
+  </w:style>
+  <w:style w:type="paragraph" w:customStyle="1" w:styleId="a">
+    <w:name w:val="Знак"/>
+    <w:basedOn w:val="Normal"/>
+    <w:rsid w:val="005F703A"/>
+    <w:pPr>
+      <w:spacing w:after="160" w:line="240" w:lineRule="exact"/>
+    </w:pPr>
+    <w:rPr>
+      <w:rFonts w:ascii="Verdana" w:hAnsi="Verdana" w:cs="Verdana"/>
+      <w:lang w:val="en-US" w:eastAsia="en-US"/>
+    </w:rPr>
+  </w:style>
+  <w:style w:type="character" w:styleId="Hyperlink">
+    <w:name w:val="Hyperlink"/>
+    <w:rsid w:val="00F80430"/>
+    <w:rPr>
+      <w:color w:val="0000FF"/>
+      <w:u w:val="single"/>
+    </w:rPr>
+  </w:style>
+  <w:style w:type="paragraph" w:customStyle="1" w:styleId="Tabletext">
+    <w:name w:val="Table_text"/>
+    <w:basedOn w:val="Normal"/>
+    <w:rsid w:val="00116366"/>
+    <w:pPr>
+      <w:jc w:val="both"/>
+    </w:pPr>
+    <w:rPr>
+      <w:szCs w:val="24"/>
+    </w:rPr>
+  </w:style>
+  <w:style w:type="paragraph" w:styleId="Footer">
+    <w:name w:val="footer"/>
+    <w:basedOn w:val="Normal"/>
+    <w:rsid w:val="00173FC6"/>
+    <w:pPr>
+      <w:tabs>
+        <w:tab w:val="center" w:pos="4677"/>
+        <w:tab w:val="right" w:pos="9355"/>
+      </w:tabs>
+    </w:pPr>
+  </w:style>
+  <w:style w:type="character" w:styleId="CommentReference">
+    <w:name w:val="annotation reference"/>
+    <w:semiHidden/>
+    <w:rsid w:val="00A92AD8"/>
+    <w:rPr>
+      <w:sz w:val="16"/>
+      <w:szCs w:val="16"/>
+    </w:rPr>
+  </w:style>
+  <w:style w:type="paragraph" w:styleId="CommentText">
+    <w:name w:val="annotation text"/>
+    <w:basedOn w:val="Normal"/>
+    <w:semiHidden/>
+    <w:rsid w:val="00A92AD8"/>
+  </w:style>
+  <w:style w:type="paragraph" w:styleId="CommentSubject">
+    <w:name w:val="annotation subject"/>
+    <w:basedOn w:val="CommentText"/>
+    <w:next w:val="CommentText"/>
+    <w:semiHidden/>
+    <w:rsid w:val="00A92AD8"/>
+    <w:rPr>
+      <w:b/>
+      <w:bCs/>
+    </w:rPr>
+  </w:style>
+  <w:style w:type="paragraph" w:styleId="BodyTextIndent3">
+    <w:name w:val="Body Text Indent 3"/>
+    <w:basedOn w:val="Normal"/>
+    <w:link w:val="BodyTextIndent3Char"/>
+    <w:rsid w:val="00AA4FC8"/>
+    <w:pPr>
+      <w:ind w:firstLine="708"/>
+      <w:jc w:val="both"/>
+    </w:pPr>
+    <w:rPr>
+      <w:sz w:val="26"/>
+      <w:szCs w:val="26"/>
+      <w:lang w:val="x-none" w:eastAsia="x-none"/>
+    </w:rPr>
+  </w:style>
+  <w:style w:type="character" w:customStyle="1" w:styleId="BodyTextIndent3Char">
+    <w:name w:val="Body Text Indent 3 Char"/>
+    <w:link w:val="BodyTextIndent3"/>
+    <w:rsid w:val="00AA4FC8"/>
+    <w:rPr>
+      <w:sz w:val="26"/>
+      <w:szCs w:val="26"/>
+    </w:rPr>
+  </w:style>
+  <w:style w:type="paragraph" w:styleId="ListParagraph">
+    <w:name w:val="List Paragraph"/>
+    <w:basedOn w:val="Normal"/>
+    <w:uiPriority w:val="34"/>
+    <w:qFormat/>
+    <w:rsid w:val="00B8675B"/>
+    <w:pPr>
+      <w:ind w:left="720"/>
+      <w:contextualSpacing/>
+    </w:pPr>
+  </w:style>
+  <w:style w:type="paragraph" w:styleId="Revision">
+    <w:name w:val="Revision"/>
+    <w:hidden/>
+    <w:uiPriority w:val="99"/>
+    <w:semiHidden/>
+    <w:rsid w:val="00FE42B2"/>
+  </w:style>
+  <w:style w:type="table" w:styleId="TableGrid">
+    <w:name w:val="Table Grid"/>
+    <w:basedOn w:val="TableNormal"/>
+    <w:rsid w:val="00D14C01"/>
+    <w:tblPr>
+      <w:tblBorders>
+        <w:top w:val="single" w:sz="4" w:space="0" w:color="auto"/>
+        <w:left w:val="single" w:sz="4" w:space="0" w:color="auto"/>
+        <w:bottom w:val="single" w:sz="4" w:space="0" w:color="auto"/>
+        <w:right w:val="single" w:sz="4" w:space="0" w:color="auto"/>
+        <w:insideH w:val="single" w:sz="4" w:space="0" w:color="auto"/>
+        <w:insideV w:val="single" w:sz="4" w:space="0" w:color="auto"/>
+      </w:tblBorders>
     </w:tblPr>
   </w:style>
 </w:styles>
@@ -4443,7 +4692,7 @@
 </file>
 
 <file path=customXml/itemProps1.xml><?xml version="1.0" encoding="utf-8"?>
-<ds:datastoreItem xmlns:ds="http://schemas.openxmlformats.org/officeDocument/2006/customXml" ds:itemID="{064C4C41-8814-4E34-A8A1-3F26847DB25E}">
+<ds:datastoreItem xmlns:ds="http://schemas.openxmlformats.org/officeDocument/2006/customXml" ds:itemID="{A0B75CC2-662C-454C-802D-6614498058B7}">
   <ds:schemaRefs>
     <ds:schemaRef ds:uri="http://schemas.openxmlformats.org/officeDocument/2006/bibliography"/>
   </ds:schemaRefs>

</xml_diff>